<commit_message>
Added pdf for flare, more gap
</commit_message>
<xml_diff>
--- a/Stories/Outbox/Shorts/Flare/Flare.docx
+++ b/Stories/Outbox/Shorts/Flare/Flare.docx
@@ -23,20 +23,30 @@
           <w:sz w:val="32"/>
           <w:szCs w:val="32"/>
         </w:rPr>
-        <w:t>Flare</w:t>
-      </w:r>
-    </w:p>
-    <w:p>
-      <w:pPr>
-        <w:pStyle w:val="Normal"/>
-        <w:rPr>
-          <w:color w:val="auto"/>
-        </w:rPr>
-      </w:pPr>
-      <w:r>
-        <w:rPr>
-          <w:color w:val="auto"/>
-        </w:rPr>
+        <w:t xml:space="preserve">Flare </w:t>
+      </w:r>
+    </w:p>
+    <w:p>
+      <w:pPr>
+        <w:pStyle w:val="Normal"/>
+        <w:jc w:val="center"/>
+        <w:rPr>
+          <w:b w:val="false"/>
+          <w:b w:val="false"/>
+          <w:bCs w:val="false"/>
+          <w:sz w:val="24"/>
+          <w:szCs w:val="24"/>
+        </w:rPr>
+      </w:pPr>
+      <w:r>
+        <w:rPr>
+          <w:b w:val="false"/>
+          <w:bCs w:val="false"/>
+          <w:color w:val="auto"/>
+          <w:sz w:val="24"/>
+          <w:szCs w:val="24"/>
+        </w:rPr>
+        <w:t>Brendan Ritter</w:t>
       </w:r>
     </w:p>
     <w:p>
@@ -77,52 +87,34 @@
         <w:rPr>
           <w:color w:val="auto"/>
         </w:rPr>
-        <w:t xml:space="preserve">Pyotr held the </w:t>
-      </w:r>
-      <w:r>
-        <w:rPr>
-          <w:color w:val="auto"/>
-        </w:rPr>
-        <w:t xml:space="preserve">reinforced mesh of the hose in his hands and braced himself. The flames of the building rose high against the dark cloudy night, and shapes danced along his mirrored helmet, kevlar jacket and worn boots and pants. </w:t>
-      </w:r>
-    </w:p>
-    <w:p>
-      <w:pPr>
-        <w:pStyle w:val="Normal"/>
-        <w:rPr>
-          <w:color w:val="auto"/>
-        </w:rPr>
-      </w:pPr>
-      <w:r>
-        <w:rPr>
-          <w:color w:val="auto"/>
-        </w:rPr>
-      </w:r>
-    </w:p>
-    <w:p>
-      <w:pPr>
-        <w:pStyle w:val="Normal"/>
-        <w:rPr>
-          <w:color w:val="auto"/>
-        </w:rPr>
-      </w:pPr>
-      <w:r>
-        <w:rPr>
-          <w:color w:val="auto"/>
-        </w:rPr>
-        <w:t xml:space="preserve">A fierce wind ripped through his clothing, and despite the proximity of the fire, and the layers, it still found its way between his jacket and the oversized pants. The cold </w:t>
-      </w:r>
-      <w:r>
-        <w:rPr>
-          <w:color w:val="auto"/>
-        </w:rPr>
-        <w:t>sliced at his midsection</w:t>
-      </w:r>
-      <w:r>
-        <w:rPr>
-          <w:color w:val="auto"/>
-        </w:rPr>
-        <w:t xml:space="preserve">. </w:t>
+        <w:t xml:space="preserve">Pyotr held the reinforced mesh of the hose in his hands and braced himself. The flames of the building rose high against the dark cloudy night, and shapes danced along his mirrored helmet, kevlar jacket and worn boots and pants. </w:t>
+      </w:r>
+    </w:p>
+    <w:p>
+      <w:pPr>
+        <w:pStyle w:val="Normal"/>
+        <w:rPr>
+          <w:color w:val="auto"/>
+        </w:rPr>
+      </w:pPr>
+      <w:r>
+        <w:rPr>
+          <w:color w:val="auto"/>
+        </w:rPr>
+      </w:r>
+    </w:p>
+    <w:p>
+      <w:pPr>
+        <w:pStyle w:val="Normal"/>
+        <w:rPr>
+          <w:color w:val="auto"/>
+        </w:rPr>
+      </w:pPr>
+      <w:r>
+        <w:rPr>
+          <w:color w:val="auto"/>
+        </w:rPr>
+        <w:t xml:space="preserve">A fierce wind ripped through his clothing, and despite the proximity of the fire, and the layers, it still found its way between his jacket and the oversized pants. The cold sliced at his midsection. </w:t>
       </w:r>
     </w:p>
     <w:p>
@@ -182,97 +174,61 @@
         <w:rPr>
           <w:color w:val="auto"/>
         </w:rPr>
-        <w:t>Pyotr! Are you ready?</w:t>
-      </w:r>
-      <w:r>
-        <w:rPr>
-          <w:color w:val="auto"/>
-        </w:rPr>
-        <w:t xml:space="preserve">” </w:t>
-      </w:r>
-      <w:r>
-        <w:rPr>
-          <w:color w:val="auto"/>
-        </w:rPr>
-        <w:t xml:space="preserve">Someone behind him yelled. </w:t>
-      </w:r>
-    </w:p>
-    <w:p>
-      <w:pPr>
-        <w:pStyle w:val="Normal"/>
-        <w:rPr>
-          <w:color w:val="auto"/>
-        </w:rPr>
-      </w:pPr>
-      <w:r>
-        <w:rPr>
-          <w:color w:val="auto"/>
-        </w:rPr>
-      </w:r>
-    </w:p>
-    <w:p>
-      <w:pPr>
-        <w:pStyle w:val="Normal"/>
-        <w:rPr>
-          <w:color w:val="auto"/>
-        </w:rPr>
-      </w:pPr>
-      <w:r>
-        <w:rPr>
-          <w:color w:val="auto"/>
-        </w:rPr>
-        <w:t xml:space="preserve">He turned slowly in the bulky equipment and waved his hand in confirmation before assuming the </w:t>
-      </w:r>
-      <w:r>
-        <w:rPr>
-          <w:color w:val="auto"/>
-        </w:rPr>
-        <w:t>braced</w:t>
-      </w:r>
-      <w:r>
-        <w:rPr>
-          <w:color w:val="auto"/>
-        </w:rPr>
-        <w:t xml:space="preserve"> stance from earlier. </w:t>
-      </w:r>
-    </w:p>
-    <w:p>
-      <w:pPr>
-        <w:pStyle w:val="Normal"/>
-        <w:rPr>
-          <w:color w:val="auto"/>
-        </w:rPr>
-      </w:pPr>
-      <w:r>
-        <w:rPr>
-          <w:color w:val="auto"/>
-        </w:rPr>
-      </w:r>
-    </w:p>
-    <w:p>
-      <w:pPr>
-        <w:pStyle w:val="Normal"/>
-        <w:rPr>
-          <w:color w:val="auto"/>
-        </w:rPr>
-      </w:pPr>
-      <w:r>
-        <w:rPr>
-          <w:color w:val="auto"/>
-        </w:rPr>
-        <w:t xml:space="preserve">The liquid shot through the hose like a bullet. The pressurized system sending the water spraying upward in a high arc and into the warehouse. White smoke stained the </w:t>
-      </w:r>
-      <w:r>
-        <w:rPr>
-          <w:color w:val="auto"/>
-        </w:rPr>
-        <w:t>gray</w:t>
-      </w:r>
-      <w:r>
-        <w:rPr>
-          <w:color w:val="auto"/>
-        </w:rPr>
-        <w:t xml:space="preserve"> sky as mist and smoke combined in the flurry of wind and fire. </w:t>
+        <w:t xml:space="preserve">Pyotr! Are you ready?” Someone behind him yelled. </w:t>
+      </w:r>
+    </w:p>
+    <w:p>
+      <w:pPr>
+        <w:pStyle w:val="Normal"/>
+        <w:rPr>
+          <w:color w:val="auto"/>
+        </w:rPr>
+      </w:pPr>
+      <w:r>
+        <w:rPr>
+          <w:color w:val="auto"/>
+        </w:rPr>
+      </w:r>
+    </w:p>
+    <w:p>
+      <w:pPr>
+        <w:pStyle w:val="Normal"/>
+        <w:rPr>
+          <w:color w:val="auto"/>
+        </w:rPr>
+      </w:pPr>
+      <w:r>
+        <w:rPr>
+          <w:color w:val="auto"/>
+        </w:rPr>
+        <w:t xml:space="preserve">He turned slowly in the bulky equipment and waved his hand in confirmation before assuming the braced stance from earlier. </w:t>
+      </w:r>
+    </w:p>
+    <w:p>
+      <w:pPr>
+        <w:pStyle w:val="Normal"/>
+        <w:rPr>
+          <w:color w:val="auto"/>
+        </w:rPr>
+      </w:pPr>
+      <w:r>
+        <w:rPr>
+          <w:color w:val="auto"/>
+        </w:rPr>
+      </w:r>
+    </w:p>
+    <w:p>
+      <w:pPr>
+        <w:pStyle w:val="Normal"/>
+        <w:rPr>
+          <w:color w:val="auto"/>
+        </w:rPr>
+      </w:pPr>
+      <w:r>
+        <w:rPr>
+          <w:color w:val="auto"/>
+        </w:rPr>
+        <w:t xml:space="preserve">The liquid shot through the hose like a bullet. The pressurized system sending the water spraying upward in a high arc and into the warehouse. White smoke stained the gray sky as mist and smoke combined in the flurry of wind and fire. </w:t>
       </w:r>
     </w:p>
     <w:p>
@@ -326,118 +282,34 @@
         <w:rPr>
           <w:color w:val="auto"/>
         </w:rPr>
-        <w:t xml:space="preserve">The fire tumbled and blossomed, twisted and struggled against the sky. It stretched from its roots in the heart of the building and strained against the gravity holding it down. It shot through open windows and reached upwards, like the separate heads of a mythical </w:t>
-      </w:r>
-      <w:r>
-        <w:rPr>
-          <w:color w:val="auto"/>
-        </w:rPr>
-        <w:t>beast.</w:t>
-      </w:r>
-    </w:p>
-    <w:p>
-      <w:pPr>
-        <w:pStyle w:val="Normal"/>
-        <w:rPr>
-          <w:color w:val="auto"/>
-        </w:rPr>
-      </w:pPr>
-      <w:r>
-        <w:rPr>
-          <w:color w:val="auto"/>
-        </w:rPr>
-      </w:r>
-    </w:p>
-    <w:p>
-      <w:pPr>
-        <w:pStyle w:val="Normal"/>
-        <w:rPr>
-          <w:color w:val="auto"/>
-        </w:rPr>
-      </w:pPr>
-      <w:r>
-        <w:rPr>
-          <w:color w:val="auto"/>
-        </w:rPr>
-        <w:t xml:space="preserve">He </w:t>
-      </w:r>
-      <w:r>
-        <w:rPr>
-          <w:color w:val="auto"/>
-        </w:rPr>
-        <w:t>doused one</w:t>
-      </w:r>
-      <w:r>
-        <w:rPr>
-          <w:color w:val="auto"/>
-        </w:rPr>
-        <w:t xml:space="preserve"> </w:t>
-      </w:r>
-      <w:r>
-        <w:rPr>
-          <w:color w:val="auto"/>
-        </w:rPr>
-        <w:t>blaze</w:t>
-      </w:r>
-      <w:r>
-        <w:rPr>
-          <w:color w:val="auto"/>
-        </w:rPr>
-        <w:t>, deftly aim</w:t>
-      </w:r>
-      <w:r>
-        <w:rPr>
-          <w:color w:val="auto"/>
-        </w:rPr>
-        <w:t>ed</w:t>
-      </w:r>
-      <w:r>
-        <w:rPr>
-          <w:color w:val="auto"/>
-        </w:rPr>
-        <w:t xml:space="preserve"> the nozzle </w:t>
-      </w:r>
-      <w:r>
-        <w:rPr>
-          <w:color w:val="auto"/>
-        </w:rPr>
-        <w:t>and</w:t>
-      </w:r>
-      <w:r>
-        <w:rPr>
-          <w:color w:val="auto"/>
-        </w:rPr>
-        <w:t xml:space="preserve"> direct</w:t>
-      </w:r>
-      <w:r>
-        <w:rPr>
-          <w:color w:val="auto"/>
-        </w:rPr>
-        <w:t>ed</w:t>
-      </w:r>
-      <w:r>
-        <w:rPr>
-          <w:color w:val="auto"/>
-        </w:rPr>
-        <w:t xml:space="preserve"> the jet of water to on</w:t>
-      </w:r>
-      <w:r>
-        <w:rPr>
-          <w:color w:val="auto"/>
-        </w:rPr>
-        <w:t>e</w:t>
-      </w:r>
-      <w:r>
-        <w:rPr>
-          <w:color w:val="auto"/>
-        </w:rPr>
-        <w:t xml:space="preserve"> of the open windows. The fire within it died </w:t>
-      </w:r>
-      <w:r>
-        <w:rPr>
-          <w:color w:val="auto"/>
-        </w:rPr>
-        <w:t>as well.</w:t>
+        <w:t>The fire tumbled and blossomed, twisted and struggled against the sky. It stretched from its roots in the heart of the building and strained against the gravity holding it down. It shot through open windows and reached upwards, like the separate heads of a mythical beast.</w:t>
+      </w:r>
+    </w:p>
+    <w:p>
+      <w:pPr>
+        <w:pStyle w:val="Normal"/>
+        <w:rPr>
+          <w:color w:val="auto"/>
+        </w:rPr>
+      </w:pPr>
+      <w:r>
+        <w:rPr>
+          <w:color w:val="auto"/>
+        </w:rPr>
+      </w:r>
+    </w:p>
+    <w:p>
+      <w:pPr>
+        <w:pStyle w:val="Normal"/>
+        <w:rPr>
+          <w:color w:val="auto"/>
+        </w:rPr>
+      </w:pPr>
+      <w:r>
+        <w:rPr>
+          <w:color w:val="auto"/>
+        </w:rPr>
+        <w:t>He doused one blaze, deftly aimed the nozzle and directed the jet of water to one of the open windows. The fire within it died as well.</w:t>
       </w:r>
     </w:p>
     <w:p>
@@ -470,13 +342,7 @@
         <w:rPr>
           <w:color w:val="auto"/>
         </w:rPr>
-        <w:t xml:space="preserve">Clear out the doorway! We've got to get in there!” </w:t>
-      </w:r>
-      <w:r>
-        <w:rPr>
-          <w:color w:val="auto"/>
-        </w:rPr>
-        <w:t xml:space="preserve">The man behind him yelled. </w:t>
+        <w:t xml:space="preserve">Clear out the doorway! We've got to get in there!” The man behind him yelled. </w:t>
       </w:r>
     </w:p>
     <w:p>
@@ -530,58 +396,34 @@
         <w:rPr>
           <w:color w:val="auto"/>
         </w:rPr>
-        <w:t xml:space="preserve">From over head, and falling from the </w:t>
-      </w:r>
-      <w:r>
-        <w:rPr>
-          <w:color w:val="auto"/>
-        </w:rPr>
-        <w:t>darkened</w:t>
-      </w:r>
-      <w:r>
-        <w:rPr>
-          <w:color w:val="auto"/>
-        </w:rPr>
-        <w:t xml:space="preserve"> clouds, came snow. The flakes existing paradoxically just beside the horrible blaze. The wind did not mind. It swirled them both the same. </w:t>
-      </w:r>
-    </w:p>
-    <w:p>
-      <w:pPr>
-        <w:pStyle w:val="Normal"/>
-        <w:rPr>
-          <w:color w:val="auto"/>
-        </w:rPr>
-      </w:pPr>
-      <w:r>
-        <w:rPr>
-          <w:color w:val="auto"/>
-        </w:rPr>
-      </w:r>
-    </w:p>
-    <w:p>
-      <w:pPr>
-        <w:pStyle w:val="Normal"/>
-        <w:rPr>
-          <w:color w:val="auto"/>
-        </w:rPr>
-      </w:pPr>
-      <w:r>
-        <w:rPr>
-          <w:color w:val="auto"/>
-        </w:rPr>
-        <w:t xml:space="preserve">There was a shudder from within the building and Pyotr head the slow but terrify creak of metal giving way. His long years of the craft told him that part of the power plant was </w:t>
-      </w:r>
-      <w:r>
-        <w:rPr>
-          <w:color w:val="auto"/>
-        </w:rPr>
-        <w:t>collapsing.</w:t>
-      </w:r>
-      <w:r>
-        <w:rPr>
-          <w:color w:val="auto"/>
-        </w:rPr>
-        <w:t xml:space="preserve"> It was likely they would not be able to save it. But the section was far away, and his ears tuned out the distant cries of men, and the groaning of twisted rebar. </w:t>
+        <w:t xml:space="preserve">From over head, and falling from the darkened clouds, came snow. The flakes existing paradoxically just beside the horrible blaze. The wind did not mind. It swirled them both the same. </w:t>
+      </w:r>
+    </w:p>
+    <w:p>
+      <w:pPr>
+        <w:pStyle w:val="Normal"/>
+        <w:rPr>
+          <w:color w:val="auto"/>
+        </w:rPr>
+      </w:pPr>
+      <w:r>
+        <w:rPr>
+          <w:color w:val="auto"/>
+        </w:rPr>
+      </w:r>
+    </w:p>
+    <w:p>
+      <w:pPr>
+        <w:pStyle w:val="Normal"/>
+        <w:rPr>
+          <w:color w:val="auto"/>
+        </w:rPr>
+      </w:pPr>
+      <w:r>
+        <w:rPr>
+          <w:color w:val="auto"/>
+        </w:rPr>
+        <w:t xml:space="preserve">There was a shudder from within the building and Pyotr head the slow but terrify creak of metal giving way. His long years of the craft told him that part of the power plant was collapsing. It was likely they would not be able to save it. But the section was far away, and his ears tuned out the distant cries of men, and the groaning of twisted rebar. </w:t>
       </w:r>
     </w:p>
     <w:p>
@@ -614,124 +456,88 @@
         <w:rPr>
           <w:color w:val="auto"/>
         </w:rPr>
-        <w:t xml:space="preserve">The generators are on this side.” He said into his mask. The smell of smoke assaulted his nostrils and the sting of acerbic gas swept across his face. “Watch for signs of chemical fire. Who knows what this place was running off of. </w:t>
-      </w:r>
-      <w:r>
-        <w:rPr>
-          <w:color w:val="auto"/>
-        </w:rPr>
-        <w:t>We're on the ground floor though. With any luck this will be something normal.</w:t>
-      </w:r>
-      <w:r>
-        <w:rPr>
-          <w:color w:val="auto"/>
-        </w:rPr>
-        <w:t>”</w:t>
-      </w:r>
-    </w:p>
-    <w:p>
-      <w:pPr>
-        <w:pStyle w:val="Normal"/>
-        <w:rPr>
-          <w:color w:val="auto"/>
-        </w:rPr>
-      </w:pPr>
-      <w:r>
-        <w:rPr>
-          <w:color w:val="auto"/>
-        </w:rPr>
-      </w:r>
-    </w:p>
-    <w:p>
-      <w:pPr>
-        <w:pStyle w:val="Normal"/>
-        <w:rPr>
-          <w:color w:val="auto"/>
-        </w:rPr>
-      </w:pPr>
-      <w:r>
-        <w:rPr>
-          <w:color w:val="auto"/>
-        </w:rPr>
-        <w:t xml:space="preserve">He stepped into the mouth of the beast. He could feel the heat of the fire all around him now. </w:t>
-      </w:r>
-      <w:r>
-        <w:rPr>
-          <w:color w:val="auto"/>
-        </w:rPr>
-        <w:t>He could feel the pressure of the air behind him, pushing him in as the fire demanded more and more to continue its burn. The wind was deafening and ensnaring. It lead into the center of the building, where the main body of the blaze was busy destroying priceless equipment. It called him onwards.</w:t>
-      </w:r>
-    </w:p>
-    <w:p>
-      <w:pPr>
-        <w:pStyle w:val="Normal"/>
-        <w:rPr>
-          <w:color w:val="auto"/>
-        </w:rPr>
-      </w:pPr>
-      <w:r>
-        <w:rPr>
-          <w:color w:val="auto"/>
-        </w:rPr>
-      </w:r>
-    </w:p>
-    <w:p>
-      <w:pPr>
-        <w:pStyle w:val="Normal"/>
-        <w:rPr>
-          <w:color w:val="auto"/>
-        </w:rPr>
-      </w:pPr>
-      <w:r>
-        <w:rPr>
-          <w:color w:val="auto"/>
-        </w:rPr>
-        <w:t xml:space="preserve">Pyotr stepped over fallen girders and broken paneling. Thankfully there was no basement. He had no desire to fall through any floors. He looked behind him to make sure the hose and the other man were still following. It would do him no good to advance into the heart of the place without the hose working, or to have it snag on some </w:t>
-      </w:r>
-      <w:r>
-        <w:rPr>
-          <w:color w:val="auto"/>
-        </w:rPr>
-        <w:t>metal piece</w:t>
-      </w:r>
-      <w:r>
-        <w:rPr>
-          <w:color w:val="auto"/>
-        </w:rPr>
-        <w:t xml:space="preserve">. </w:t>
-      </w:r>
-    </w:p>
-    <w:p>
-      <w:pPr>
-        <w:pStyle w:val="Normal"/>
-        <w:rPr>
-          <w:color w:val="auto"/>
-        </w:rPr>
-      </w:pPr>
-      <w:r>
-        <w:rPr>
-          <w:color w:val="auto"/>
-        </w:rPr>
-      </w:r>
-    </w:p>
-    <w:p>
-      <w:pPr>
-        <w:pStyle w:val="Normal"/>
-        <w:rPr>
-          <w:color w:val="auto"/>
-        </w:rPr>
-      </w:pPr>
-      <w:r>
-        <w:rPr>
-          <w:color w:val="auto"/>
-        </w:rPr>
-        <w:t xml:space="preserve">He worked methodically, sweeping the hose form side to side. The fire cried out at him. He gripped the hose nozzle tighter and refocused his efforts. </w:t>
-      </w:r>
-      <w:r>
-        <w:rPr>
-          <w:color w:val="auto"/>
-        </w:rPr>
-        <w:t xml:space="preserve">It withered and sputtered, steamed and smouldered. The hiss of fog billowed up, catching in the flame induced updraft and was sucked through the ceiling like some exorcized ghost. </w:t>
+        <w:t>The generators are on this side.” He said into his mask. The smell of smoke assaulted his nostrils and the sting of acerbic gas swept across his face. “Watch for signs of chemical fire. Who knows what this place was running off of. We're on the ground floor though. With any luck this will be something normal.”</w:t>
+      </w:r>
+    </w:p>
+    <w:p>
+      <w:pPr>
+        <w:pStyle w:val="Normal"/>
+        <w:rPr>
+          <w:color w:val="auto"/>
+        </w:rPr>
+      </w:pPr>
+      <w:r>
+        <w:rPr>
+          <w:color w:val="auto"/>
+        </w:rPr>
+      </w:r>
+    </w:p>
+    <w:p>
+      <w:pPr>
+        <w:pStyle w:val="Normal"/>
+        <w:rPr>
+          <w:color w:val="auto"/>
+        </w:rPr>
+      </w:pPr>
+      <w:r>
+        <w:rPr>
+          <w:color w:val="auto"/>
+        </w:rPr>
+        <w:t>He stepped into the mouth of the beast. He could feel the heat of the fire all around him now. He could feel the pressure of the air behind him, pushing him in as the fire demanded more and more to continue its burn. The wind was deafening and ensnaring. It lead into the center of the building, where the main body of the blaze was busy destroying priceless equipment. It called him onwards.</w:t>
+      </w:r>
+    </w:p>
+    <w:p>
+      <w:pPr>
+        <w:pStyle w:val="Normal"/>
+        <w:rPr>
+          <w:color w:val="auto"/>
+        </w:rPr>
+      </w:pPr>
+      <w:r>
+        <w:rPr>
+          <w:color w:val="auto"/>
+        </w:rPr>
+      </w:r>
+    </w:p>
+    <w:p>
+      <w:pPr>
+        <w:pStyle w:val="Normal"/>
+        <w:rPr>
+          <w:color w:val="auto"/>
+        </w:rPr>
+      </w:pPr>
+      <w:r>
+        <w:rPr>
+          <w:color w:val="auto"/>
+        </w:rPr>
+        <w:t xml:space="preserve">Pyotr stepped over fallen girders and broken paneling. Thankfully there was no basement. He had no desire to fall through any floors. He looked behind him to make sure the hose and the other man were still following. It would do him no good to advance into the heart of the place without the hose working, or to have it snag on some metal piece. </w:t>
+      </w:r>
+    </w:p>
+    <w:p>
+      <w:pPr>
+        <w:pStyle w:val="Normal"/>
+        <w:rPr>
+          <w:color w:val="auto"/>
+        </w:rPr>
+      </w:pPr>
+      <w:r>
+        <w:rPr>
+          <w:color w:val="auto"/>
+        </w:rPr>
+      </w:r>
+    </w:p>
+    <w:p>
+      <w:pPr>
+        <w:pStyle w:val="Normal"/>
+        <w:rPr>
+          <w:color w:val="auto"/>
+        </w:rPr>
+      </w:pPr>
+      <w:r>
+        <w:rPr>
+          <w:color w:val="auto"/>
+        </w:rPr>
+        <w:t xml:space="preserve">He worked methodically, sweeping the hose form side to side. The fire cried out at him. He gripped the hose nozzle tighter and refocused his efforts. It withered and sputtered, steamed and smoldered. The hiss of fog billowed up, catching in the flame induced updraft and was sucked through the ceiling like some exorcised ghost. </w:t>
       </w:r>
     </w:p>
     <w:p>
@@ -785,76 +591,34 @@
         <w:rPr>
           <w:color w:val="auto"/>
         </w:rPr>
-        <w:t xml:space="preserve">The generators lay on </w:t>
-      </w:r>
-      <w:r>
-        <w:rPr>
-          <w:color w:val="auto"/>
-        </w:rPr>
-        <w:t>the other side of a railroad channel which ran</w:t>
-      </w:r>
-      <w:r>
-        <w:rPr>
-          <w:color w:val="auto"/>
-        </w:rPr>
-        <w:t xml:space="preserve"> through the next ruined massive subsection of the building. </w:t>
-      </w:r>
-      <w:r>
-        <w:rPr>
-          <w:color w:val="auto"/>
-        </w:rPr>
-        <w:t>It was covered on both sides by concrete reinforcing. Not a single thing between him and the generators was flammable.</w:t>
-      </w:r>
-      <w:r>
-        <w:rPr>
-          <w:color w:val="auto"/>
-        </w:rPr>
-        <w:t xml:space="preserve"> He could not see how the fire could have bridged the gap if </w:t>
-      </w:r>
-      <w:r>
-        <w:rPr>
-          <w:color w:val="auto"/>
-        </w:rPr>
-        <w:t>the generators</w:t>
-      </w:r>
-      <w:r>
-        <w:rPr>
-          <w:color w:val="auto"/>
-        </w:rPr>
-        <w:t xml:space="preserve"> were the device which had started things, but this did not phase him overly so. Many things now did not make sense. None of his thoughts could alter the fire which raged around him. </w:t>
-      </w:r>
-    </w:p>
-    <w:p>
-      <w:pPr>
-        <w:pStyle w:val="Normal"/>
-        <w:rPr>
-          <w:color w:val="auto"/>
-        </w:rPr>
-      </w:pPr>
-      <w:r>
-        <w:rPr>
-          <w:color w:val="auto"/>
-        </w:rPr>
-      </w:r>
-    </w:p>
-    <w:p>
-      <w:pPr>
-        <w:pStyle w:val="Normal"/>
-        <w:rPr>
-          <w:color w:val="auto"/>
-        </w:rPr>
-      </w:pPr>
-      <w:r>
-        <w:rPr>
-          <w:color w:val="auto"/>
-        </w:rPr>
-        <w:t xml:space="preserve">He stood on the other side of the concrete base and aimed the hose. </w:t>
-      </w:r>
-      <w:r>
-        <w:rPr>
-          <w:color w:val="auto"/>
-        </w:rPr>
-        <w:t>The liquid shot out of the tube and instantly was swept aside by a gust of wind which ran along the railroad depression. The spray of water flung itself to the ground even as Pyotr edged closer and closer to the edge of the depression.</w:t>
+        <w:t xml:space="preserve">The generators lay on the other side of a railroad channel which ran through the next ruined massive subsection of the building. It was covered on both sides by concrete reinforcing. Not a single thing between him and the generators was flammable. He could not see how the fire could have bridged the gap if the generators were the device which had started things, but this did not phase him overly so. Many things now did not make sense. None of his thoughts could alter the fire which raged around him. </w:t>
+      </w:r>
+    </w:p>
+    <w:p>
+      <w:pPr>
+        <w:pStyle w:val="Normal"/>
+        <w:rPr>
+          <w:color w:val="auto"/>
+        </w:rPr>
+      </w:pPr>
+      <w:r>
+        <w:rPr>
+          <w:color w:val="auto"/>
+        </w:rPr>
+      </w:r>
+    </w:p>
+    <w:p>
+      <w:pPr>
+        <w:pStyle w:val="Normal"/>
+        <w:rPr>
+          <w:color w:val="auto"/>
+        </w:rPr>
+      </w:pPr>
+      <w:r>
+        <w:rPr>
+          <w:color w:val="auto"/>
+        </w:rPr>
+        <w:t>He stood on the other side of the concrete base and aimed the hose. The liquid shot out of the tube and instantly was swept aside by a gust of wind which ran along the railroad depression. The spray of water flung itself to the ground even as Pyotr edged closer and closer to the edge of the depression.</w:t>
       </w:r>
     </w:p>
     <w:p>
@@ -887,19 +651,7 @@
         <w:rPr>
           <w:color w:val="auto"/>
         </w:rPr>
-        <w:t>Fuck!</w:t>
-      </w:r>
-      <w:r>
-        <w:rPr>
-          <w:color w:val="auto"/>
-        </w:rPr>
-        <w:t xml:space="preserve">” </w:t>
-      </w:r>
-      <w:r>
-        <w:rPr>
-          <w:color w:val="auto"/>
-        </w:rPr>
-        <w:t xml:space="preserve">He shouted. </w:t>
+        <w:t xml:space="preserve">Fuck!” He shouted. </w:t>
       </w:r>
     </w:p>
     <w:p>
@@ -932,124 +684,100 @@
         <w:rPr>
           <w:color w:val="auto"/>
         </w:rPr>
-        <w:t>Its no good! This damn thing is acting like a channel! We have to get closer!</w:t>
-      </w:r>
-      <w:r>
-        <w:rPr>
-          <w:color w:val="auto"/>
-        </w:rPr>
-        <w:t xml:space="preserve">” </w:t>
-      </w:r>
-      <w:r>
-        <w:rPr>
-          <w:color w:val="auto"/>
-        </w:rPr>
-        <w:t xml:space="preserve">He yelled to the man behind him. </w:t>
-      </w:r>
-    </w:p>
-    <w:p>
-      <w:pPr>
-        <w:pStyle w:val="Normal"/>
-        <w:rPr>
-          <w:color w:val="auto"/>
-        </w:rPr>
-      </w:pPr>
-      <w:r>
-        <w:rPr>
-          <w:color w:val="auto"/>
-        </w:rPr>
-      </w:r>
-    </w:p>
-    <w:p>
-      <w:pPr>
-        <w:pStyle w:val="Normal"/>
-        <w:rPr>
-          <w:color w:val="auto"/>
-        </w:rPr>
-      </w:pPr>
-      <w:r>
-        <w:rPr>
-          <w:color w:val="auto"/>
-        </w:rPr>
-        <w:t xml:space="preserve">He could feel the wind shifting, and suddenly the heat became more </w:t>
-      </w:r>
-      <w:r>
-        <w:rPr>
-          <w:color w:val="auto"/>
-        </w:rPr>
-        <w:t>noticeable</w:t>
-      </w:r>
-      <w:r>
-        <w:rPr>
-          <w:color w:val="auto"/>
-        </w:rPr>
-        <w:t xml:space="preserve">, even through the kevlar suit. He looked around him. The ceiling was yet uncaught, but the walls and every other piece of equipment he could make out were burning. Piled high against the iron support of the building were rusted barrels and discarded trash. Scraps of wood and junk machinery clogged the floor in every place except the railroad. </w:t>
-      </w:r>
-    </w:p>
-    <w:p>
-      <w:pPr>
-        <w:pStyle w:val="Normal"/>
-        <w:rPr>
-          <w:color w:val="auto"/>
-        </w:rPr>
-      </w:pPr>
-      <w:r>
-        <w:rPr>
-          <w:color w:val="auto"/>
-        </w:rPr>
-      </w:r>
-    </w:p>
-    <w:p>
-      <w:pPr>
-        <w:pStyle w:val="Normal"/>
-        <w:rPr>
-          <w:color w:val="auto"/>
-        </w:rPr>
-      </w:pPr>
-      <w:r>
-        <w:rPr>
-          <w:color w:val="auto"/>
-        </w:rPr>
-        <w:t xml:space="preserve">So we're burning junk for power now? Or was this some </w:t>
-      </w:r>
-      <w:r>
-        <w:rPr>
-          <w:color w:val="auto"/>
-        </w:rPr>
-        <w:t>bizarre</w:t>
-      </w:r>
-      <w:r>
-        <w:rPr>
-          <w:color w:val="auto"/>
-        </w:rPr>
-        <w:t xml:space="preserve"> recycling technique?</w:t>
-      </w:r>
-    </w:p>
-    <w:p>
-      <w:pPr>
-        <w:pStyle w:val="Normal"/>
-        <w:rPr>
-          <w:color w:val="auto"/>
-        </w:rPr>
-      </w:pPr>
-      <w:r>
-        <w:rPr>
-          <w:color w:val="auto"/>
-        </w:rPr>
-      </w:r>
-    </w:p>
-    <w:p>
-      <w:pPr>
-        <w:pStyle w:val="Normal"/>
-        <w:rPr>
-          <w:color w:val="auto"/>
-        </w:rPr>
-      </w:pPr>
-      <w:r>
-        <w:rPr>
-          <w:color w:val="auto"/>
-        </w:rPr>
-        <w:t xml:space="preserve">Either way, its doomed this place. And maybe them as well. </w:t>
+        <w:t xml:space="preserve">Its no good! This damn thing is acting like a channel! We have to get closer!” He yelled to the man behind him. </w:t>
+      </w:r>
+    </w:p>
+    <w:p>
+      <w:pPr>
+        <w:pStyle w:val="Normal"/>
+        <w:rPr>
+          <w:color w:val="auto"/>
+        </w:rPr>
+      </w:pPr>
+      <w:r>
+        <w:rPr>
+          <w:color w:val="auto"/>
+        </w:rPr>
+      </w:r>
+    </w:p>
+    <w:p>
+      <w:pPr>
+        <w:pStyle w:val="Normal"/>
+        <w:rPr>
+          <w:color w:val="auto"/>
+        </w:rPr>
+      </w:pPr>
+      <w:r>
+        <w:rPr>
+          <w:color w:val="auto"/>
+        </w:rPr>
+        <w:t xml:space="preserve">He could feel the wind shifting, and suddenly the heat became more noticeable, even through the kevlar suit. He looked around him. The ceiling was yet uncaught, but the walls and every other piece of equipment he could make out were burning. Piled high against the iron support of the building were rusted barrels and discarded trash. Scraps of wood and junk machinery clogged the floor in every place except the railroad. </w:t>
+      </w:r>
+    </w:p>
+    <w:p>
+      <w:pPr>
+        <w:pStyle w:val="Normal"/>
+        <w:rPr>
+          <w:color w:val="auto"/>
+        </w:rPr>
+      </w:pPr>
+      <w:r>
+        <w:rPr>
+          <w:color w:val="auto"/>
+        </w:rPr>
+      </w:r>
+    </w:p>
+    <w:p>
+      <w:pPr>
+        <w:pStyle w:val="Normal"/>
+        <w:rPr>
+          <w:color w:val="auto"/>
+        </w:rPr>
+      </w:pPr>
+      <w:r>
+        <w:rPr>
+          <w:color w:val="auto"/>
+        </w:rPr>
+        <w:t>So we're burning junk for power now? Or was this some bizarre recycling technique?</w:t>
+      </w:r>
+    </w:p>
+    <w:p>
+      <w:pPr>
+        <w:pStyle w:val="Normal"/>
+        <w:rPr>
+          <w:color w:val="auto"/>
+        </w:rPr>
+      </w:pPr>
+      <w:r>
+        <w:rPr>
+          <w:color w:val="auto"/>
+        </w:rPr>
+      </w:r>
+    </w:p>
+    <w:p>
+      <w:pPr>
+        <w:pStyle w:val="Normal"/>
+        <w:rPr>
+          <w:color w:val="auto"/>
+        </w:rPr>
+      </w:pPr>
+      <w:r>
+        <w:rPr>
+          <w:color w:val="auto"/>
+        </w:rPr>
+        <w:t xml:space="preserve">Either way, it </w:t>
+      </w:r>
+      <w:r>
+        <w:rPr>
+          <w:color w:val="auto"/>
+        </w:rPr>
+        <w:t>had</w:t>
+      </w:r>
+      <w:r>
+        <w:rPr>
+          <w:color w:val="auto"/>
+        </w:rPr>
+        <w:t xml:space="preserve"> doomed this place. And maybe them as well. </w:t>
       </w:r>
     </w:p>
     <w:p>
@@ -1142,19 +870,7 @@
         <w:rPr>
           <w:color w:val="auto"/>
         </w:rPr>
-        <w:t xml:space="preserve">A man hit by a loose hose could easily be knocked over. Maybe worse, it could destroy itself against something sharp, or spray water into something </w:t>
-      </w:r>
-      <w:r>
-        <w:rPr>
-          <w:color w:val="auto"/>
-        </w:rPr>
-        <w:t>alkaline</w:t>
-      </w:r>
-      <w:r>
-        <w:rPr>
-          <w:color w:val="auto"/>
-        </w:rPr>
-        <w:t xml:space="preserve"> and bring the whole damn place down on them.</w:t>
+        <w:t>A man hit by a loose hose could easily be knocked over. Maybe worse, it could destroy itself against something sharp, or spray water into something alkaline and bring the whole damn place down on them.</w:t>
       </w:r>
     </w:p>
     <w:p>
@@ -1208,25 +924,7 @@
         <w:rPr>
           <w:color w:val="auto"/>
         </w:rPr>
-        <w:t xml:space="preserve">He pushed himself over the edge and fell the rest of the way. The impact shook through him as his </w:t>
-      </w:r>
-      <w:r>
-        <w:rPr>
-          <w:color w:val="auto"/>
-        </w:rPr>
-        <w:t>reinforced</w:t>
-      </w:r>
-      <w:r>
-        <w:rPr>
-          <w:color w:val="auto"/>
-        </w:rPr>
-        <w:t xml:space="preserve"> suit and boots crushed him down. The heat was like a blanket now. He could literally feel it on his skin from where he was. </w:t>
-      </w:r>
-      <w:r>
-        <w:rPr>
-          <w:color w:val="auto"/>
-        </w:rPr>
-        <w:t>It wrapped around him, grabbed him by the chest.</w:t>
+        <w:t>He pushed himself over the edge and fell the rest of the way. The impact shook through him as his reinforced suit and boots crushed him down. The heat was like a blanket now. He could literally feel it on his skin from where he was. It wrapped around him, grabbed him by the chest.</w:t>
       </w:r>
     </w:p>
     <w:p>
@@ -1280,19 +978,7 @@
         <w:rPr>
           <w:color w:val="auto"/>
         </w:rPr>
-        <w:t>But his vo</w:t>
-      </w:r>
-      <w:r>
-        <w:rPr>
-          <w:color w:val="auto"/>
-        </w:rPr>
-        <w:t>i</w:t>
-      </w:r>
-      <w:r>
-        <w:rPr>
-          <w:color w:val="auto"/>
-        </w:rPr>
-        <w:t xml:space="preserve">ce was interrupted as another section of the building gave way. He could distantly hear yells, or perhaps screams. Whether they were of men or metal, only time would say. </w:t>
+        <w:t xml:space="preserve">But his voice was interrupted as another section of the building gave way. He could distantly hear yells, or perhaps screams. Whether they were of men or metal, only time would say. </w:t>
       </w:r>
     </w:p>
     <w:p>
@@ -1379,52 +1065,34 @@
         <w:rPr>
           <w:color w:val="auto"/>
         </w:rPr>
-        <w:t xml:space="preserve">But it was clear that </w:t>
-      </w:r>
-      <w:r>
-        <w:rPr>
-          <w:color w:val="auto"/>
-        </w:rPr>
-        <w:t>the</w:t>
-      </w:r>
-      <w:r>
-        <w:rPr>
-          <w:color w:val="auto"/>
-        </w:rPr>
-        <w:t xml:space="preserve"> other man could not hear him.</w:t>
-      </w:r>
-    </w:p>
-    <w:p>
-      <w:pPr>
-        <w:pStyle w:val="Normal"/>
-        <w:rPr>
-          <w:color w:val="auto"/>
-        </w:rPr>
-      </w:pPr>
-      <w:r>
-        <w:rPr>
-          <w:color w:val="auto"/>
-        </w:rPr>
-      </w:r>
-    </w:p>
-    <w:p>
-      <w:pPr>
-        <w:pStyle w:val="Normal"/>
-        <w:rPr>
-          <w:color w:val="auto"/>
-        </w:rPr>
-      </w:pPr>
-      <w:r>
-        <w:rPr>
-          <w:color w:val="auto"/>
-        </w:rPr>
-        <w:t xml:space="preserve">Pyotr's voice sounded uncharacteristically soft to him. He coughed, slammed up his visor and spat an acidic taste onto the ties. </w:t>
-      </w:r>
-      <w:r>
-        <w:rPr>
-          <w:color w:val="auto"/>
-        </w:rPr>
-        <w:t xml:space="preserve">The heat seared his face. He was blinded suddenly by superheated air. He threw a hand across his face, and struggled the visor back into place with a curse. </w:t>
+        <w:t>But it was clear that the other man could not hear him.</w:t>
+      </w:r>
+    </w:p>
+    <w:p>
+      <w:pPr>
+        <w:pStyle w:val="Normal"/>
+        <w:rPr>
+          <w:color w:val="auto"/>
+        </w:rPr>
+      </w:pPr>
+      <w:r>
+        <w:rPr>
+          <w:color w:val="auto"/>
+        </w:rPr>
+      </w:r>
+    </w:p>
+    <w:p>
+      <w:pPr>
+        <w:pStyle w:val="Normal"/>
+        <w:rPr>
+          <w:color w:val="auto"/>
+        </w:rPr>
+      </w:pPr>
+      <w:r>
+        <w:rPr>
+          <w:color w:val="auto"/>
+        </w:rPr>
+        <w:t xml:space="preserve">Pyotr's voice sounded uncharacteristically soft to him. He coughed, slammed up his visor and spat an acidic taste onto the ties. The heat seared his face. He was blinded suddenly by superheated air. He threw a hand across his face, and struggled the visor back into place with a curse. </w:t>
       </w:r>
     </w:p>
     <w:p>
@@ -1457,19 +1125,7 @@
         <w:rPr>
           <w:color w:val="auto"/>
         </w:rPr>
-        <w:t>Alright, lets just get this fucking thing into place...</w:t>
-      </w:r>
-      <w:r>
-        <w:rPr>
-          <w:color w:val="auto"/>
-        </w:rPr>
-        <w:t xml:space="preserve">” </w:t>
-      </w:r>
-      <w:r>
-        <w:rPr>
-          <w:color w:val="auto"/>
-        </w:rPr>
-        <w:t xml:space="preserve">he muttered, not even sure if he could be heard. </w:t>
+        <w:t xml:space="preserve">Alright, lets just get this fucking thing into place...” he muttered, not even sure if he could be heard. </w:t>
       </w:r>
     </w:p>
     <w:p>
@@ -1550,13 +1206,7 @@
         <w:rPr>
           <w:color w:val="auto"/>
         </w:rPr>
-        <w:t xml:space="preserve">Pyotr test fired the </w:t>
-      </w:r>
-      <w:r>
-        <w:rPr>
-          <w:color w:val="auto"/>
-        </w:rPr>
-        <w:t xml:space="preserve">hose and was satisfied with the result. He stopped at the other edge of the rails, and prepared to aim the thing at the generators. </w:t>
+        <w:t xml:space="preserve">Pyotr test fired the hose and was satisfied with the result. He stopped at the other edge of the rails, and prepared to aim the thing at the generators. </w:t>
       </w:r>
     </w:p>
     <w:p>
@@ -1630,70 +1280,34 @@
         <w:rPr>
           <w:color w:val="auto"/>
         </w:rPr>
-        <w:t>Fuck!</w:t>
-      </w:r>
-      <w:r>
-        <w:rPr>
-          <w:color w:val="auto"/>
-        </w:rPr>
-        <w:t xml:space="preserve">” </w:t>
-      </w:r>
-      <w:r>
-        <w:rPr>
-          <w:color w:val="auto"/>
-        </w:rPr>
-        <w:t xml:space="preserve">He cursed and doubled over as he hacked another uncontrollable cough. </w:t>
-      </w:r>
-    </w:p>
-    <w:p>
-      <w:pPr>
-        <w:pStyle w:val="Normal"/>
-        <w:rPr>
-          <w:color w:val="auto"/>
-        </w:rPr>
-      </w:pPr>
-      <w:r>
-        <w:rPr>
-          <w:color w:val="auto"/>
-        </w:rPr>
-      </w:r>
-    </w:p>
-    <w:p>
-      <w:pPr>
-        <w:pStyle w:val="Normal"/>
-        <w:rPr>
-          <w:color w:val="auto"/>
-        </w:rPr>
-      </w:pPr>
-      <w:r>
-        <w:rPr>
-          <w:color w:val="auto"/>
-        </w:rPr>
-        <w:t xml:space="preserve">Something was wrong. He felt light headed. His vision was swimming. The hose suddenly felt very heavy. His arms and legs felt very heavy. He was aware </w:t>
-      </w:r>
-      <w:r>
-        <w:rPr>
-          <w:color w:val="auto"/>
-        </w:rPr>
-        <w:t>of</w:t>
-      </w:r>
-      <w:r>
-        <w:rPr>
-          <w:color w:val="auto"/>
-        </w:rPr>
-        <w:t xml:space="preserve"> the heat around him in a very intimate way, as if it </w:t>
-      </w:r>
-      <w:r>
-        <w:rPr>
-          <w:color w:val="auto"/>
-        </w:rPr>
-        <w:t>had</w:t>
-      </w:r>
-      <w:r>
-        <w:rPr>
-          <w:color w:val="auto"/>
-        </w:rPr>
-        <w:t xml:space="preserve"> reached out and grabbed him. </w:t>
+        <w:t xml:space="preserve">Fuck!” He cursed and doubled over as he hacked another uncontrollable cough. </w:t>
+      </w:r>
+    </w:p>
+    <w:p>
+      <w:pPr>
+        <w:pStyle w:val="Normal"/>
+        <w:rPr>
+          <w:color w:val="auto"/>
+        </w:rPr>
+      </w:pPr>
+      <w:r>
+        <w:rPr>
+          <w:color w:val="auto"/>
+        </w:rPr>
+      </w:r>
+    </w:p>
+    <w:p>
+      <w:pPr>
+        <w:pStyle w:val="Normal"/>
+        <w:rPr>
+          <w:color w:val="auto"/>
+        </w:rPr>
+      </w:pPr>
+      <w:r>
+        <w:rPr>
+          <w:color w:val="auto"/>
+        </w:rPr>
+        <w:t xml:space="preserve">Something was wrong. He felt light headed. His vision was swimming. The hose suddenly felt very heavy. His arms and legs felt very heavy. He was aware of the heat around him in a very intimate way, as if it had reached out and grabbed him. </w:t>
       </w:r>
     </w:p>
     <w:p>
@@ -1747,163 +1361,61 @@
         <w:rPr>
           <w:color w:val="auto"/>
         </w:rPr>
-        <w:t xml:space="preserve">He looked up at the generator, which now was wreathed in flame. The thing was probably </w:t>
-      </w:r>
-      <w:r>
-        <w:rPr>
-          <w:color w:val="auto"/>
-        </w:rPr>
-        <w:t>unsalvageable</w:t>
-      </w:r>
-      <w:r>
-        <w:rPr>
-          <w:color w:val="auto"/>
-        </w:rPr>
-        <w:t xml:space="preserve">, but there were probably multiple units, and they might as well start with this one. Besides, necessity bred invention, and there was a lot of necessity going around right now. The engineers might be able to make something of even the melted parts. </w:t>
-      </w:r>
-    </w:p>
-    <w:p>
-      <w:pPr>
-        <w:pStyle w:val="Normal"/>
-        <w:rPr>
-          <w:color w:val="auto"/>
-        </w:rPr>
-      </w:pPr>
-      <w:r>
-        <w:rPr>
-          <w:color w:val="auto"/>
-        </w:rPr>
-      </w:r>
-    </w:p>
-    <w:p>
-      <w:pPr>
-        <w:pStyle w:val="Normal"/>
-        <w:rPr>
-          <w:color w:val="auto"/>
-        </w:rPr>
-      </w:pPr>
-      <w:r>
-        <w:rPr>
-          <w:color w:val="auto"/>
-        </w:rPr>
-        <w:t xml:space="preserve">A </w:t>
-      </w:r>
-      <w:r>
-        <w:rPr>
-          <w:color w:val="auto"/>
-        </w:rPr>
-        <w:t>whirl</w:t>
-      </w:r>
-      <w:r>
-        <w:rPr>
-          <w:color w:val="auto"/>
-        </w:rPr>
-        <w:t xml:space="preserve"> of flame </w:t>
-      </w:r>
-      <w:r>
-        <w:rPr>
-          <w:color w:val="auto"/>
-        </w:rPr>
-        <w:t>attracted</w:t>
-      </w:r>
-      <w:r>
-        <w:rPr>
-          <w:color w:val="auto"/>
-        </w:rPr>
-        <w:t xml:space="preserve"> his attention. It spun around the generator, </w:t>
-      </w:r>
-      <w:r>
-        <w:rPr>
-          <w:color w:val="auto"/>
-        </w:rPr>
-        <w:t>glowing</w:t>
-      </w:r>
-      <w:r>
-        <w:rPr>
-          <w:color w:val="auto"/>
-        </w:rPr>
-        <w:t xml:space="preserve"> faintly green, morphing and flowing between shapes. It </w:t>
-      </w:r>
-      <w:r>
-        <w:rPr>
-          <w:color w:val="auto"/>
-        </w:rPr>
-        <w:t>extended</w:t>
-      </w:r>
-      <w:r>
-        <w:rPr>
-          <w:color w:val="auto"/>
-        </w:rPr>
-        <w:t xml:space="preserve"> a </w:t>
-      </w:r>
-      <w:r>
-        <w:rPr>
-          <w:color w:val="auto"/>
-        </w:rPr>
-        <w:t>tongue</w:t>
-      </w:r>
-      <w:r>
-        <w:rPr>
-          <w:color w:val="auto"/>
-        </w:rPr>
-        <w:t xml:space="preserve"> which licked the ground near him, blackening the concrete. He could hear the slab groan under thermal stress. </w:t>
-      </w:r>
-      <w:r>
-        <w:rPr>
-          <w:color w:val="auto"/>
-        </w:rPr>
-        <w:t>They were on the ground floor! A detached part of him said to itself. For once, couldn't it be a normal fire?</w:t>
-      </w:r>
-    </w:p>
-    <w:p>
-      <w:pPr>
-        <w:pStyle w:val="Normal"/>
-        <w:rPr>
-          <w:color w:val="auto"/>
-        </w:rPr>
-      </w:pPr>
-      <w:r>
-        <w:rPr>
-          <w:color w:val="auto"/>
-        </w:rPr>
-      </w:r>
-    </w:p>
-    <w:p>
-      <w:pPr>
-        <w:pStyle w:val="Normal"/>
-        <w:rPr>
-          <w:color w:val="auto"/>
-        </w:rPr>
-      </w:pPr>
-      <w:r>
-        <w:rPr>
-          <w:color w:val="auto"/>
-        </w:rPr>
-        <w:t xml:space="preserve">He stared transfixed. His vision narrowed as he tried futilely to </w:t>
-      </w:r>
-      <w:r>
-        <w:rPr>
-          <w:color w:val="auto"/>
-        </w:rPr>
-        <w:t>wipe</w:t>
-      </w:r>
-      <w:r>
-        <w:rPr>
-          <w:color w:val="auto"/>
-        </w:rPr>
-        <w:t xml:space="preserve"> the sweat from the inside of his helmet. The mirroring caused the already warped flames to twist even greater. He went to turn on the hose, but the </w:t>
-      </w:r>
-      <w:r>
-        <w:rPr>
-          <w:color w:val="auto"/>
-        </w:rPr>
-        <w:t>spigot</w:t>
-      </w:r>
-      <w:r>
-        <w:rPr>
-          <w:color w:val="auto"/>
-        </w:rPr>
-        <w:t xml:space="preserve"> burned his fingers through the gloves.   </w:t>
+        <w:t xml:space="preserve">He looked up at the generator, which now was wreathed in flame. The thing was probably unsalvageable, but there were probably multiple units, and they might as well start with this one. Besides, necessity bred invention, and there was a lot of necessity going around right now. The engineers might be able to make something of even the melted parts. </w:t>
+      </w:r>
+    </w:p>
+    <w:p>
+      <w:pPr>
+        <w:pStyle w:val="Normal"/>
+        <w:rPr>
+          <w:color w:val="auto"/>
+        </w:rPr>
+      </w:pPr>
+      <w:r>
+        <w:rPr>
+          <w:color w:val="auto"/>
+        </w:rPr>
+      </w:r>
+    </w:p>
+    <w:p>
+      <w:pPr>
+        <w:pStyle w:val="Normal"/>
+        <w:rPr>
+          <w:color w:val="auto"/>
+        </w:rPr>
+      </w:pPr>
+      <w:r>
+        <w:rPr>
+          <w:color w:val="auto"/>
+        </w:rPr>
+        <w:t>A whirl of flame attracted his attention. It spun around the generator, glowing faintly green, morphing and flowing between shapes. It extended a tongue which licked the ground near him, blackening the concrete. He could hear the slab groan under thermal stress. They were on the ground floor! A detached part of him said to itself. For once, couldn't it be a normal fire?</w:t>
+      </w:r>
+    </w:p>
+    <w:p>
+      <w:pPr>
+        <w:pStyle w:val="Normal"/>
+        <w:rPr>
+          <w:color w:val="auto"/>
+        </w:rPr>
+      </w:pPr>
+      <w:r>
+        <w:rPr>
+          <w:color w:val="auto"/>
+        </w:rPr>
+      </w:r>
+    </w:p>
+    <w:p>
+      <w:pPr>
+        <w:pStyle w:val="Normal"/>
+        <w:rPr>
+          <w:color w:val="auto"/>
+        </w:rPr>
+      </w:pPr>
+      <w:r>
+        <w:rPr>
+          <w:color w:val="auto"/>
+        </w:rPr>
+        <w:t xml:space="preserve">He stared transfixed. His vision narrowed as he tried futilely to wipe the sweat from the inside of his helmet. The mirroring caused the already warped flames to twist even greater. He went to turn on the hose, but the spigot burned his fingers through the gloves.   </w:t>
       </w:r>
     </w:p>
     <w:p>
@@ -1938,91 +1450,61 @@
         <w:rPr>
           <w:color w:val="auto"/>
         </w:rPr>
-        <w:t xml:space="preserve">. The green tinged fires said to him. </w:t>
-      </w:r>
-      <w:r>
-        <w:rPr>
-          <w:color w:val="auto"/>
-        </w:rPr>
-        <w:t xml:space="preserve">His eyes were starting to run, and he was blinking almost continuously now under the heat and acid smoke. He lifted a gloved hand to ward off the flames. As he did so his breath caught in his chest and he felt himself falling. The hose slipped from his hands. </w:t>
-      </w:r>
-    </w:p>
-    <w:p>
-      <w:pPr>
-        <w:pStyle w:val="Normal"/>
-        <w:rPr>
-          <w:color w:val="auto"/>
-        </w:rPr>
-      </w:pPr>
-      <w:r>
-        <w:rPr>
-          <w:color w:val="auto"/>
-        </w:rPr>
-      </w:r>
-    </w:p>
-    <w:p>
-      <w:pPr>
-        <w:pStyle w:val="Normal"/>
-        <w:rPr>
-          <w:color w:val="auto"/>
-        </w:rPr>
-      </w:pPr>
-      <w:r>
-        <w:rPr>
-          <w:color w:val="auto"/>
-        </w:rPr>
-        <w:t xml:space="preserve">He was breathing slowly, eyesight dimming, staring </w:t>
-      </w:r>
-      <w:r>
-        <w:rPr>
-          <w:color w:val="auto"/>
-        </w:rPr>
-        <w:t>unfocused</w:t>
-      </w:r>
-      <w:r>
-        <w:rPr>
-          <w:color w:val="auto"/>
-        </w:rPr>
-        <w:t xml:space="preserve"> at the ceiling, which was just now starting to alight. The man behind him lumbered forward yelling something that Pyotr could not hear. </w:t>
-      </w:r>
-    </w:p>
-    <w:p>
-      <w:pPr>
-        <w:pStyle w:val="Normal"/>
-        <w:rPr>
-          <w:color w:val="auto"/>
-        </w:rPr>
-      </w:pPr>
-      <w:r>
-        <w:rPr>
-          <w:color w:val="auto"/>
-        </w:rPr>
-      </w:r>
-    </w:p>
-    <w:p>
-      <w:pPr>
-        <w:pStyle w:val="Normal"/>
-        <w:rPr>
-          <w:color w:val="auto"/>
-        </w:rPr>
-      </w:pPr>
-      <w:r>
-        <w:rPr>
-          <w:color w:val="auto"/>
-        </w:rPr>
-        <w:t>The man knelt towards him, reaching down with a gloved hand. Above him, Pyotr could see the g</w:t>
-      </w:r>
-      <w:r>
-        <w:rPr>
-          <w:color w:val="auto"/>
-        </w:rPr>
-        <w:t>r</w:t>
-      </w:r>
-      <w:r>
-        <w:rPr>
-          <w:color w:val="auto"/>
-        </w:rPr>
-        <w:t xml:space="preserve">een tinged flame getting higher and higher. It swirled and arced away from him, down into the sky. </w:t>
+        <w:t xml:space="preserve">. The green tinged fires said to him. His eyes were starting to run, and he was blinking almost continuously now under the heat and acid smoke. He lifted a gloved hand to ward off the flames. As he did so his breath caught in his chest and he felt himself falling. The hose slipped from his hands. </w:t>
+      </w:r>
+    </w:p>
+    <w:p>
+      <w:pPr>
+        <w:pStyle w:val="Normal"/>
+        <w:rPr>
+          <w:color w:val="auto"/>
+        </w:rPr>
+      </w:pPr>
+      <w:r>
+        <w:rPr>
+          <w:color w:val="auto"/>
+        </w:rPr>
+      </w:r>
+    </w:p>
+    <w:p>
+      <w:pPr>
+        <w:pStyle w:val="Normal"/>
+        <w:rPr>
+          <w:color w:val="auto"/>
+        </w:rPr>
+      </w:pPr>
+      <w:r>
+        <w:rPr>
+          <w:color w:val="auto"/>
+        </w:rPr>
+        <w:t xml:space="preserve">He was breathing slowly, eyesight dimming, staring unfocused at the ceiling, which was just now starting to alight. The man behind him lumbered forward yelling something that Pyotr could not hear. </w:t>
+      </w:r>
+    </w:p>
+    <w:p>
+      <w:pPr>
+        <w:pStyle w:val="Normal"/>
+        <w:rPr>
+          <w:color w:val="auto"/>
+        </w:rPr>
+      </w:pPr>
+      <w:r>
+        <w:rPr>
+          <w:color w:val="auto"/>
+        </w:rPr>
+      </w:r>
+    </w:p>
+    <w:p>
+      <w:pPr>
+        <w:pStyle w:val="Normal"/>
+        <w:rPr>
+          <w:color w:val="auto"/>
+        </w:rPr>
+      </w:pPr>
+      <w:r>
+        <w:rPr>
+          <w:color w:val="auto"/>
+        </w:rPr>
+        <w:t xml:space="preserve">The man knelt towards him, reaching down with a gloved hand. Above him, Pyotr could see the green tinged flame getting higher and higher. It swirled and arced away from him, down into the sky. </w:t>
       </w:r>
     </w:p>
     <w:p>
@@ -2076,76 +1558,34 @@
         <w:rPr>
           <w:color w:val="auto"/>
         </w:rPr>
-        <w:t xml:space="preserve">A slow undercurrent of fear swept through Pyotr as he saw the man lift the device. Pyotr's addled mind had finally put two and two together. The smoke? The color? It wasn't just a chemical fire, it was an </w:t>
-      </w:r>
-      <w:r>
-        <w:rPr>
-          <w:color w:val="auto"/>
-        </w:rPr>
-        <w:t>electrical</w:t>
-      </w:r>
-      <w:r>
-        <w:rPr>
-          <w:color w:val="auto"/>
-        </w:rPr>
-        <w:t xml:space="preserve"> one. The fuckers had lied to them. </w:t>
-      </w:r>
-      <w:r>
-        <w:rPr>
-          <w:color w:val="auto"/>
-        </w:rPr>
-        <w:t>It should have been a normal fire on the ground floor. The effect couldn't reach that far. So that could only mean one thing:</w:t>
-      </w:r>
-      <w:r>
-        <w:rPr>
-          <w:color w:val="auto"/>
-        </w:rPr>
-        <w:t xml:space="preserve"> </w:t>
-      </w:r>
-      <w:r>
-        <w:rPr>
-          <w:color w:val="auto"/>
-        </w:rPr>
-        <w:t>t</w:t>
-      </w:r>
-      <w:r>
-        <w:rPr>
-          <w:color w:val="auto"/>
-        </w:rPr>
-        <w:t>hey hadn't turned off the fucking power before they bolted!</w:t>
-      </w:r>
-    </w:p>
-    <w:p>
-      <w:pPr>
-        <w:pStyle w:val="Normal"/>
-        <w:rPr>
-          <w:color w:val="auto"/>
-        </w:rPr>
-      </w:pPr>
-      <w:r>
-        <w:rPr>
-          <w:color w:val="auto"/>
-        </w:rPr>
-      </w:r>
-    </w:p>
-    <w:p>
-      <w:pPr>
-        <w:pStyle w:val="Normal"/>
-        <w:rPr>
-          <w:color w:val="auto"/>
-        </w:rPr>
-      </w:pPr>
-      <w:r>
-        <w:rPr>
-          <w:color w:val="auto"/>
-        </w:rPr>
-        <w:t xml:space="preserve">He raised a hand slowly and yelled to the other man not to turn on the hose, but his voice came out as a slow exhale, like a bubble growing deep underwater. It oozed from his lips and hovered inside his helmet. </w:t>
-      </w:r>
-      <w:r>
-        <w:rPr>
-          <w:color w:val="auto"/>
-        </w:rPr>
-        <w:t xml:space="preserve">He tried again, crawling painstakingly towards the other man, who was still fiddling with the hose control. </w:t>
+        <w:t>A slow undercurrent of fear swept through Pyotr as he saw the man lift the device. Pyotr's addled mind had finally put two and two together. The smoke? The color? It wasn't just a chemical fire, it was an electrical one. The fuckers had lied to them. It should have been a normal fire on the ground floor. The effect couldn't reach that far. So that could only mean one thing: they hadn't turned off the fucking power before they bolted!</w:t>
+      </w:r>
+    </w:p>
+    <w:p>
+      <w:pPr>
+        <w:pStyle w:val="Normal"/>
+        <w:rPr>
+          <w:color w:val="auto"/>
+        </w:rPr>
+      </w:pPr>
+      <w:r>
+        <w:rPr>
+          <w:color w:val="auto"/>
+        </w:rPr>
+      </w:r>
+    </w:p>
+    <w:p>
+      <w:pPr>
+        <w:pStyle w:val="Normal"/>
+        <w:rPr>
+          <w:color w:val="auto"/>
+        </w:rPr>
+      </w:pPr>
+      <w:r>
+        <w:rPr>
+          <w:color w:val="auto"/>
+        </w:rPr>
+        <w:t xml:space="preserve">He raised a hand slowly and yelled to the other man not to turn on the hose, but his voice came out as a slow exhale, like a bubble growing deep underwater. It oozed from his lips and hovered inside his helmet. He tried again, crawling painstakingly towards the other man, who was still fiddling with the hose control. </w:t>
       </w:r>
     </w:p>
     <w:p>
@@ -2199,19 +1639,7 @@
         <w:rPr>
           <w:color w:val="auto"/>
         </w:rPr>
-        <w:t>Water shot from the hose onto the machinery. A bolt of lightening in return arced through the water, turning the liquid to steam as it came. It shone white-</w:t>
-      </w:r>
-      <w:r>
-        <w:rPr>
-          <w:color w:val="auto"/>
-        </w:rPr>
-        <w:t>green</w:t>
-      </w:r>
-      <w:r>
-        <w:rPr>
-          <w:color w:val="auto"/>
-        </w:rPr>
-        <w:t xml:space="preserve">, blazing its imprint against Pyotr's eyes. </w:t>
+        <w:t xml:space="preserve">Water shot from the hose onto the machinery. A bolt of lightening in return arced through the water, turning the liquid to steam as it came. It shone white-green, blazing its imprint against Pyotr's eyes. </w:t>
       </w:r>
     </w:p>
     <w:p>
@@ -2273,52 +1701,34 @@
         <w:rPr>
           <w:color w:val="auto"/>
         </w:rPr>
-        <w:t xml:space="preserve">The current killed the other man instantly, melted through the rail, </w:t>
-      </w:r>
-      <w:r>
-        <w:rPr>
-          <w:color w:val="auto"/>
-        </w:rPr>
-        <w:t>arced</w:t>
-      </w:r>
-      <w:r>
-        <w:rPr>
-          <w:color w:val="auto"/>
-        </w:rPr>
-        <w:t xml:space="preserve"> to the plate which had been burning a hole through Pyotr's knee and jerked him into unconsciousness. </w:t>
-      </w:r>
-    </w:p>
-    <w:p>
-      <w:pPr>
-        <w:pStyle w:val="Normal"/>
-        <w:rPr>
-          <w:color w:val="auto"/>
-        </w:rPr>
-      </w:pPr>
-      <w:r>
-        <w:rPr>
-          <w:color w:val="auto"/>
-        </w:rPr>
-      </w:r>
-    </w:p>
-    <w:p>
-      <w:pPr>
-        <w:pStyle w:val="Normal"/>
-        <w:rPr>
-          <w:color w:val="auto"/>
-        </w:rPr>
-      </w:pPr>
-      <w:r>
-        <w:rPr>
-          <w:color w:val="auto"/>
-        </w:rPr>
-        <w:t xml:space="preserve">He had visions of a person wreathed in green flames, reaching out a hand towards him. </w:t>
-      </w:r>
-      <w:r>
-        <w:rPr>
-          <w:color w:val="auto"/>
-        </w:rPr>
-        <w:t xml:space="preserve">He recognized the figure in a way that can only happen in dreams, instantly and totally, but without being able to make out details. He stretched out his arm, his hand towards the person, wanting to feel the heat from those strange flames. </w:t>
+        <w:t xml:space="preserve">The current killed the other man instantly, melted through the rail, arced to the plate which had been burning a hole through Pyotr's knee and jerked him into unconsciousness. </w:t>
+      </w:r>
+    </w:p>
+    <w:p>
+      <w:pPr>
+        <w:pStyle w:val="Normal"/>
+        <w:rPr>
+          <w:color w:val="auto"/>
+        </w:rPr>
+      </w:pPr>
+      <w:r>
+        <w:rPr>
+          <w:color w:val="auto"/>
+        </w:rPr>
+      </w:r>
+    </w:p>
+    <w:p>
+      <w:pPr>
+        <w:pStyle w:val="Normal"/>
+        <w:rPr>
+          <w:color w:val="auto"/>
+        </w:rPr>
+      </w:pPr>
+      <w:r>
+        <w:rPr>
+          <w:color w:val="auto"/>
+        </w:rPr>
+        <w:t xml:space="preserve">He had visions of a person wreathed in green flames, reaching out a hand towards him. He recognized the figure in a way that can only happen in dreams, instantly and totally, but without being able to make out details. He stretched out his arm, his hand towards the person, wanting to feel the heat from those strange flames. </w:t>
       </w:r>
     </w:p>
     <w:p>
@@ -2511,23 +1921,7 @@
           <w:iCs w:val="false"/>
           <w:color w:val="auto"/>
         </w:rPr>
-        <w:t xml:space="preserve">His unit was the only one in the apartment still occupied. Once, a very long time ago there had been others. But as the air had grown cold, and the state of things turned worse and worse, one at a time they began to leave. </w:t>
-      </w:r>
-      <w:r>
-        <w:rPr>
-          <w:i w:val="false"/>
-          <w:iCs w:val="false"/>
-          <w:color w:val="auto"/>
-        </w:rPr>
-        <w:t xml:space="preserve">Pyotr </w:t>
-      </w:r>
-      <w:r>
-        <w:rPr>
-          <w:i w:val="false"/>
-          <w:iCs w:val="false"/>
-          <w:color w:val="auto"/>
-        </w:rPr>
-        <w:t xml:space="preserve">did not know where they had gone. Maybe they had gone nowhere. Maybe they had simply walked into the forest. Such things were apparently common now. Coming back from the hospital he had seen a body floating face down in the canal. There was nothing to be done. These were simply the realities of the time. </w:t>
+        <w:t xml:space="preserve">His unit was the only one in the apartment still occupied. Once, a very long time ago there had been others. But as the air had grown cold, and the state of things turned worse and worse, one at a time they began to leave. Pyotr did not know where they had gone. Maybe they had gone nowhere. Maybe they had simply walked into the forest. Such things were apparently common now. Coming back from the hospital he had seen a body floating face down in the canal. There was nothing to be done. These were simply the realities of the time. </w:t>
       </w:r>
     </w:p>
     <w:p>
@@ -2601,7 +1995,7 @@
           <w:iCs w:val="false"/>
           <w:color w:val="auto"/>
         </w:rPr>
-        <w:t xml:space="preserve">The electromechanical gyros started up, giving off their tell tale hum. It was a sound which was familiar to him now, and to all who could afford such devices. Some still complained of the sound, and harkened back to when pure electronic devices were usable. But to Pyotr, the sound was comforting. There would be no fires from this device. Only humming. And the laughing of the people on the other end. </w:t>
+        <w:t xml:space="preserve">The electromechanical gyros started up, giving off their tell tale hum. It was a sound which was familiar to him now, and to all who could afford such devices. Some still complained of the sound, and hearkened back to when pure electronic devices were usable. But to Pyotr, the sound was comforting. There would be no fires from this device. Only humming. And the laughing of the people on the other end. </w:t>
       </w:r>
     </w:p>
     <w:p>
@@ -2812,68 +2206,44 @@
           <w:iCs w:val="false"/>
           <w:color w:val="auto"/>
         </w:rPr>
-        <w:t xml:space="preserve">Time had carved him down. The creases which once were caused by laughter had turned to those of worry. </w:t>
-      </w:r>
-      <w:r>
-        <w:rPr>
-          <w:i w:val="false"/>
-          <w:iCs w:val="false"/>
-          <w:color w:val="auto"/>
-        </w:rPr>
-        <w:t>His</w:t>
-      </w:r>
-      <w:r>
-        <w:rPr>
-          <w:i w:val="false"/>
-          <w:iCs w:val="false"/>
-          <w:color w:val="auto"/>
-        </w:rPr>
-        <w:t xml:space="preserve"> house had burned down in one of the larger events, as had so many others. The chief who looked at him now was a gaunt man, hollowed out by the passage of time and the reality in which they no lived. But his words were no less sincere.</w:t>
-      </w:r>
-    </w:p>
-    <w:p>
-      <w:pPr>
-        <w:pStyle w:val="Normal"/>
-        <w:rPr>
-          <w:i w:val="false"/>
-          <w:i w:val="false"/>
-          <w:iCs w:val="false"/>
-          <w:color w:val="auto"/>
-        </w:rPr>
-      </w:pPr>
-      <w:r>
-        <w:rPr>
-          <w:i w:val="false"/>
-          <w:iCs w:val="false"/>
-          <w:color w:val="auto"/>
-        </w:rPr>
-      </w:r>
-    </w:p>
-    <w:p>
-      <w:pPr>
-        <w:pStyle w:val="Normal"/>
-        <w:rPr>
-          <w:i w:val="false"/>
-          <w:i w:val="false"/>
-          <w:iCs w:val="false"/>
-          <w:color w:val="auto"/>
-        </w:rPr>
-      </w:pPr>
-      <w:r>
-        <w:rPr>
-          <w:i w:val="false"/>
-          <w:iCs w:val="false"/>
-          <w:color w:val="auto"/>
-        </w:rPr>
-        <w:t xml:space="preserve">Pyotr managed a nod, and murmured a response. “He was a good man, and a good fireman. He will be missed.” </w:t>
-      </w:r>
-      <w:r>
-        <w:rPr>
-          <w:i w:val="false"/>
-          <w:iCs w:val="false"/>
-          <w:color w:val="auto"/>
-        </w:rPr>
-        <w:t>Then he shook his head. “I cannot believe I didn't think of the power. Of all the basic things...”</w:t>
+        <w:t>Time had carved him down. The creases which once were caused by laughter had turned to those of worry. His house had burned down in one of the larger events, as had so many others. The chief who looked at him now was a gaunt man, hollowed out by the passage of time and the reality in which they no lived. But his words were no less sincere.</w:t>
+      </w:r>
+    </w:p>
+    <w:p>
+      <w:pPr>
+        <w:pStyle w:val="Normal"/>
+        <w:rPr>
+          <w:i w:val="false"/>
+          <w:i w:val="false"/>
+          <w:iCs w:val="false"/>
+          <w:color w:val="auto"/>
+        </w:rPr>
+      </w:pPr>
+      <w:r>
+        <w:rPr>
+          <w:i w:val="false"/>
+          <w:iCs w:val="false"/>
+          <w:color w:val="auto"/>
+        </w:rPr>
+      </w:r>
+    </w:p>
+    <w:p>
+      <w:pPr>
+        <w:pStyle w:val="Normal"/>
+        <w:rPr>
+          <w:i w:val="false"/>
+          <w:i w:val="false"/>
+          <w:iCs w:val="false"/>
+          <w:color w:val="auto"/>
+        </w:rPr>
+      </w:pPr>
+      <w:r>
+        <w:rPr>
+          <w:i w:val="false"/>
+          <w:iCs w:val="false"/>
+          <w:color w:val="auto"/>
+        </w:rPr>
+        <w:t>Pyotr managed a nod, and murmured a response. “He was a good man, and a good fireman. He will be missed.” Then he shook his head. “I cannot believe I didn't think of the power. Of all the basic things...”</w:t>
       </w:r>
     </w:p>
     <w:p>
@@ -2949,19 +2319,7 @@
         <w:rPr>
           <w:color w:val="auto"/>
         </w:rPr>
-        <w:t>Pyotr grimaced. “</w:t>
-      </w:r>
-      <w:r>
-        <w:rPr>
-          <w:color w:val="auto"/>
-        </w:rPr>
-        <w:t>But it was on the fucking ground. It's not supposed to work like that!</w:t>
-      </w:r>
-      <w:r>
-        <w:rPr>
-          <w:color w:val="auto"/>
-        </w:rPr>
-        <w:t>”</w:t>
+        <w:t>Pyotr grimaced. “But it was on the fucking ground. It's not supposed to work like that!”</w:t>
       </w:r>
     </w:p>
     <w:p>
@@ -2994,19 +2352,7 @@
         <w:rPr>
           <w:color w:val="auto"/>
         </w:rPr>
-        <w:t>You're right...</w:t>
-      </w:r>
-      <w:r>
-        <w:rPr>
-          <w:color w:val="auto"/>
-        </w:rPr>
-        <w:t xml:space="preserve">” </w:t>
-      </w:r>
-      <w:r>
-        <w:rPr>
-          <w:color w:val="auto"/>
-        </w:rPr>
-        <w:t xml:space="preserve">The chief said, nodding his head. This time the tune of his voice was still the familiar one that Pyotr remembered, but the man no longer looked at him. </w:t>
+        <w:t xml:space="preserve">You're right...” The chief said, nodding his head. This time the tune of his voice was still the familiar one that Pyotr remembered, but the man no longer looked at him. </w:t>
       </w:r>
     </w:p>
     <w:p>
@@ -3060,31 +2406,7 @@
         <w:rPr>
           <w:color w:val="auto"/>
         </w:rPr>
-        <w:t xml:space="preserve">The chief </w:t>
-      </w:r>
-      <w:r>
-        <w:rPr>
-          <w:color w:val="auto"/>
-        </w:rPr>
-        <w:t>regarded the intruders</w:t>
-      </w:r>
-      <w:r>
-        <w:rPr>
-          <w:color w:val="auto"/>
-        </w:rPr>
-        <w:t xml:space="preserve">. For the first time </w:t>
-      </w:r>
-      <w:r>
-        <w:rPr>
-          <w:color w:val="auto"/>
-        </w:rPr>
-        <w:t>since he had entered,</w:t>
-      </w:r>
-      <w:r>
-        <w:rPr>
-          <w:color w:val="auto"/>
-        </w:rPr>
-        <w:t xml:space="preserve"> Pyotr studied the other man's face.  A mixture of hatred and fear ran through it, distorting the kindly disposition that Pyotr had once known. </w:t>
+        <w:t xml:space="preserve">The chief regarded the intruders. For the first time since he had entered, Pyotr studied the other man's face.  A mixture of hatred and fear ran through it, distorting the kindly disposition that Pyotr had once known. </w:t>
       </w:r>
     </w:p>
     <w:p>
@@ -3198,19 +2520,7 @@
         <w:rPr>
           <w:color w:val="auto"/>
         </w:rPr>
-        <w:t xml:space="preserve">The man was short, and at one point, had been grossly overweight if the dim memories of the before time served him true. The engineer general, reached up to his head and </w:t>
-      </w:r>
-      <w:r>
-        <w:rPr>
-          <w:color w:val="auto"/>
-        </w:rPr>
-        <w:t>snatched</w:t>
-      </w:r>
-      <w:r>
-        <w:rPr>
-          <w:color w:val="auto"/>
-        </w:rPr>
-        <w:t xml:space="preserve"> the small cap into his hands. His bald head showed signs of weariness. </w:t>
+        <w:t xml:space="preserve">The man was short, and at one point, had been grossly overweight if the dim memories of the before time served him true. The engineer general reached up to his head and snatched the small cap into his hands. His bald head showed signs of weariness. </w:t>
       </w:r>
     </w:p>
     <w:p>
@@ -3243,19 +2553,7 @@
         <w:rPr>
           <w:color w:val="auto"/>
         </w:rPr>
-        <w:t>It does no one favors to lurk in the dark. Despite how grave the new</w:t>
-      </w:r>
-      <w:r>
-        <w:rPr>
-          <w:color w:val="auto"/>
-        </w:rPr>
-        <w:t>s</w:t>
-      </w:r>
-      <w:r>
-        <w:rPr>
-          <w:color w:val="auto"/>
-        </w:rPr>
-        <w:t xml:space="preserve"> might be. Especially the not the fire chief. Your men will bear the brunt of our findings, that is true, but we did not make the problem. Do not kill the messenger.” He said curtly, settling into one of the plastic chairs, and shifted around.</w:t>
+        <w:t>It does no one favors to lurk in the dark. Despite how grave the news might be. Especially the not the fire chief. Your men will bear the brunt of our findings, that is true, but we did not make the problem. Do not kill the messenger.” He said curtly, settling into one of the plastic chairs, and shifted around.</w:t>
       </w:r>
     </w:p>
     <w:p>
@@ -3315,19 +2613,7 @@
         <w:rPr>
           <w:color w:val="auto"/>
         </w:rPr>
-        <w:t>Alright.</w:t>
-      </w:r>
-      <w:r>
-        <w:rPr>
-          <w:color w:val="auto"/>
-        </w:rPr>
-        <w:t xml:space="preserve">” </w:t>
-      </w:r>
-      <w:r>
-        <w:rPr>
-          <w:color w:val="auto"/>
-        </w:rPr>
-        <w:t xml:space="preserve">The chief said, collapsing backwards as the chair legs protested across the concrete floor. </w:t>
+        <w:t xml:space="preserve">Alright.” The chief said, collapsing backwards as the chair legs protested across the concrete floor. </w:t>
       </w:r>
     </w:p>
     <w:p>
@@ -3347,7 +2633,23 @@
         <w:rPr>
           <w:color w:val="auto"/>
         </w:rPr>
-        <w:t>What horrors are do we have in store for us.”</w:t>
+        <w:t xml:space="preserve">What </w:t>
+      </w:r>
+      <w:r>
+        <w:rPr>
+          <w:rFonts w:eastAsia="SimSun" w:cs="Lucida Sans"/>
+          <w:color w:val="auto"/>
+          <w:sz w:val="24"/>
+          <w:szCs w:val="24"/>
+          <w:lang w:val="en-US" w:eastAsia="zh-CN" w:bidi="hi-IN"/>
+        </w:rPr>
+        <w:t>terrors</w:t>
+      </w:r>
+      <w:r>
+        <w:rPr>
+          <w:color w:val="auto"/>
+        </w:rPr>
+        <w:t xml:space="preserve"> do we have in store for us.”</w:t>
       </w:r>
     </w:p>
     <w:p>
@@ -3434,19 +2736,7 @@
         <w:rPr>
           <w:color w:val="auto"/>
         </w:rPr>
-        <w:t>Ah, well… keep it in this room. Tell no one.</w:t>
-      </w:r>
-      <w:r>
-        <w:rPr>
-          <w:color w:val="auto"/>
-        </w:rPr>
-        <w:t xml:space="preserve">” </w:t>
-      </w:r>
-      <w:r>
-        <w:rPr>
-          <w:color w:val="auto"/>
-        </w:rPr>
-        <w:t>The engineer general flipped through his notes until he found the correct page. He detached it neatly from the binder and slid it across the table.</w:t>
+        <w:t>Ah, well… keep it in this room. Tell no one.” The engineer general flipped through his notes until he found the correct page. He detached it neatly from the binder and slid it across the table.</w:t>
       </w:r>
     </w:p>
     <w:p>
@@ -3506,19 +2796,7 @@
         <w:rPr>
           <w:color w:val="auto"/>
         </w:rPr>
-        <w:t>This is it then.</w:t>
-      </w:r>
-      <w:r>
-        <w:rPr>
-          <w:color w:val="auto"/>
-        </w:rPr>
-        <w:t xml:space="preserve">” </w:t>
-      </w:r>
-      <w:r>
-        <w:rPr>
-          <w:color w:val="auto"/>
-        </w:rPr>
-        <w:t>He said, his hands shaking slightly as he returned the note to the table.</w:t>
+        <w:t>This is it then.” He said, his hands shaking slightly as he returned the note to the table.</w:t>
       </w:r>
     </w:p>
     <w:p>
@@ -3605,58 +2883,34 @@
         <w:rPr>
           <w:color w:val="auto"/>
         </w:rPr>
-        <w:t xml:space="preserve">Ah… </w:t>
-      </w:r>
-      <w:r>
-        <w:rPr>
-          <w:color w:val="auto"/>
-        </w:rPr>
-        <w:t>I will may remind you that the findings are based on our best data collection. So there may still be a chance that we are wrong. Or that something is off. We are waiting for results from others.</w:t>
-      </w:r>
-      <w:r>
-        <w:rPr>
-          <w:color w:val="auto"/>
-        </w:rPr>
-        <w:t>”</w:t>
-      </w:r>
-    </w:p>
-    <w:p>
-      <w:pPr>
-        <w:pStyle w:val="Normal"/>
-        <w:rPr>
-          <w:color w:val="auto"/>
-        </w:rPr>
-      </w:pPr>
-      <w:r>
-        <w:rPr>
-          <w:color w:val="auto"/>
-        </w:rPr>
-      </w:r>
-    </w:p>
-    <w:p>
-      <w:pPr>
-        <w:pStyle w:val="Normal"/>
-        <w:rPr>
-          <w:color w:val="auto"/>
-        </w:rPr>
-      </w:pPr>
-      <w:r>
-        <w:rPr>
-          <w:color w:val="auto"/>
-        </w:rPr>
-        <w:t xml:space="preserve">Pyotr read over the notes but found his vision </w:t>
-      </w:r>
-      <w:r>
-        <w:rPr>
-          <w:color w:val="auto"/>
-        </w:rPr>
-        <w:t>blurring</w:t>
-      </w:r>
-      <w:r>
-        <w:rPr>
-          <w:color w:val="auto"/>
-        </w:rPr>
-        <w:t xml:space="preserve"> over the statistics and charts. </w:t>
+        <w:t>Ah… I will may remind you that the findings are based on our best data collection. So there may still be a chance that we are wrong. Or that something is off. We are waiting for results from others.”</w:t>
+      </w:r>
+    </w:p>
+    <w:p>
+      <w:pPr>
+        <w:pStyle w:val="Normal"/>
+        <w:rPr>
+          <w:color w:val="auto"/>
+        </w:rPr>
+      </w:pPr>
+      <w:r>
+        <w:rPr>
+          <w:color w:val="auto"/>
+        </w:rPr>
+      </w:r>
+    </w:p>
+    <w:p>
+      <w:pPr>
+        <w:pStyle w:val="Normal"/>
+        <w:rPr>
+          <w:color w:val="auto"/>
+        </w:rPr>
+      </w:pPr>
+      <w:r>
+        <w:rPr>
+          <w:color w:val="auto"/>
+        </w:rPr>
+        <w:t xml:space="preserve">Pyotr read over the notes but found his vision blurring over the statistics and charts. </w:t>
       </w:r>
     </w:p>
     <w:p>
@@ -3716,13 +2970,7 @@
         <w:rPr>
           <w:color w:val="auto"/>
         </w:rPr>
-        <w:t xml:space="preserve">The chief clenched his fists. “Its the fire from two nights ago. </w:t>
-      </w:r>
-      <w:r>
-        <w:rPr>
-          <w:color w:val="auto"/>
-        </w:rPr>
-        <w:t>It wasn't some fluke. That’s the new normal. Nothing is safe now. Its not just tall buildings, its everything. Every device. Any… metal. Its all going to spark.”</w:t>
+        <w:t>The chief clenched his fists. “Its the fire from two nights ago. It wasn't some fluke. That’s the new normal. Nothing is safe now. Its not just tall buildings, its everything. Every device. Any… metal. Its all going to spark.”</w:t>
       </w:r>
     </w:p>
     <w:p>
@@ -3755,19 +3003,7 @@
         <w:rPr>
           <w:color w:val="auto"/>
         </w:rPr>
-        <w:t>Ah…</w:t>
-      </w:r>
-      <w:r>
-        <w:rPr>
-          <w:color w:val="auto"/>
-        </w:rPr>
-        <w:t xml:space="preserve"> Yes. That is what it would seem. The coronal ejections have increased in frequency. I would like to say I know what this means, what this entails, but I do not. I am not aware of anyone who can say with any certainty what the future will bring.</w:t>
-      </w:r>
-      <w:r>
-        <w:rPr>
-          <w:color w:val="auto"/>
-        </w:rPr>
-        <w:t>”</w:t>
+        <w:t>Ah… Yes. That is what it would seem. The coronal ejections have increased in frequency. I would like to say I know what this means, what this entails, but I do not. I am not aware of anyone who can say with any certainty what the future will bring.”</w:t>
       </w:r>
     </w:p>
     <w:p>
@@ -3841,13 +3077,7 @@
         <w:rPr>
           <w:color w:val="auto"/>
         </w:rPr>
-        <w:t>So, ah… I can't say with any certainty what will happen as our lovely field is pushed further and further. More cancers, that’s for sure. And more fire...</w:t>
-      </w:r>
-      <w:r>
-        <w:rPr>
-          <w:color w:val="auto"/>
-        </w:rPr>
-        <w:t xml:space="preserve">” </w:t>
+        <w:t xml:space="preserve">So, ah… I can't say with any certainty what will happen as our lovely field is pushed further and further. More cancers, that’s for sure. And more fire...” </w:t>
       </w:r>
     </w:p>
     <w:p>
@@ -3928,99 +3158,93 @@
         <w:rPr>
           <w:color w:val="auto"/>
         </w:rPr>
-        <w:t>The billions of burned skulls grinning from amid the rubble of cities, did it matter that natural fire had caused their end, or did man made fire cause some difference in how the bones lay?</w:t>
-      </w:r>
-    </w:p>
-    <w:p>
-      <w:pPr>
-        <w:pStyle w:val="Normal"/>
-        <w:rPr>
-          <w:color w:val="auto"/>
-        </w:rPr>
-      </w:pPr>
-      <w:r>
-        <w:rPr>
-          <w:color w:val="auto"/>
-        </w:rPr>
-      </w:r>
-    </w:p>
-    <w:p>
-      <w:pPr>
-        <w:pStyle w:val="Normal"/>
-        <w:rPr>
-          <w:color w:val="auto"/>
-        </w:rPr>
-      </w:pPr>
-      <w:r>
-        <w:rPr>
-          <w:color w:val="auto"/>
-        </w:rPr>
-      </w:r>
-    </w:p>
-    <w:p>
-      <w:pPr>
-        <w:pStyle w:val="Normal"/>
-        <w:rPr>
-          <w:color w:val="auto"/>
-        </w:rPr>
-      </w:pPr>
-      <w:r>
-        <w:rPr>
-          <w:color w:val="auto"/>
-        </w:rPr>
-      </w:r>
-    </w:p>
-    <w:p>
-      <w:pPr>
-        <w:pStyle w:val="Normal"/>
-        <w:rPr>
-          <w:color w:val="auto"/>
-        </w:rPr>
-      </w:pPr>
-      <w:r>
-        <w:rPr>
-          <w:color w:val="auto"/>
-        </w:rPr>
-        <w:t xml:space="preserve">And now Pyotr was back in his apartment. </w:t>
-      </w:r>
-      <w:r>
-        <w:rPr>
-          <w:color w:val="auto"/>
-        </w:rPr>
-        <w:t xml:space="preserve">The food was gone. The radio hissed. Either it had lost the channel or the broadcast was over. </w:t>
-      </w:r>
-    </w:p>
-    <w:p>
-      <w:pPr>
-        <w:pStyle w:val="Normal"/>
-        <w:rPr>
-          <w:color w:val="auto"/>
-        </w:rPr>
-      </w:pPr>
-      <w:r>
-        <w:rPr>
-          <w:color w:val="auto"/>
-        </w:rPr>
-      </w:r>
-    </w:p>
-    <w:p>
-      <w:pPr>
-        <w:pStyle w:val="Normal"/>
-        <w:rPr>
-          <w:color w:val="auto"/>
-        </w:rPr>
-      </w:pPr>
-      <w:r>
-        <w:rPr>
-          <w:color w:val="auto"/>
-        </w:rPr>
-        <w:t xml:space="preserve">He lifted the heavy device and put it into its heavy stone enclosure. </w:t>
-      </w:r>
-      <w:r>
-        <w:rPr>
-          <w:color w:val="auto"/>
-        </w:rPr>
-        <w:t>Yet soon, even this too would be useless, like all the other things of the past.</w:t>
+        <w:t>For th</w:t>
+      </w:r>
+      <w:r>
+        <w:rPr>
+          <w:color w:val="auto"/>
+        </w:rPr>
+        <w:t>e billions of burned skulls grinning from amid the rubble of cities, did it matter that natural fire had caused their end, or did man-made fire cause some difference in how the bones lay?</w:t>
+      </w:r>
+    </w:p>
+    <w:p>
+      <w:pPr>
+        <w:pStyle w:val="Normal"/>
+        <w:rPr>
+          <w:color w:val="auto"/>
+        </w:rPr>
+      </w:pPr>
+      <w:r>
+        <w:rPr>
+          <w:color w:val="auto"/>
+        </w:rPr>
+      </w:r>
+    </w:p>
+    <w:p>
+      <w:pPr>
+        <w:pStyle w:val="Normal"/>
+        <w:rPr>
+          <w:color w:val="auto"/>
+        </w:rPr>
+      </w:pPr>
+      <w:r>
+        <w:rPr>
+          <w:color w:val="auto"/>
+        </w:rPr>
+      </w:r>
+    </w:p>
+    <w:p>
+      <w:pPr>
+        <w:pStyle w:val="Normal"/>
+        <w:rPr>
+          <w:color w:val="auto"/>
+        </w:rPr>
+      </w:pPr>
+      <w:r>
+        <w:rPr>
+          <w:color w:val="auto"/>
+        </w:rPr>
+      </w:r>
+    </w:p>
+    <w:p>
+      <w:pPr>
+        <w:pStyle w:val="Normal"/>
+        <w:rPr>
+          <w:color w:val="auto"/>
+        </w:rPr>
+      </w:pPr>
+      <w:r>
+        <w:rPr>
+          <w:color w:val="auto"/>
+        </w:rPr>
+        <w:t xml:space="preserve">And now Pyotr was back in his apartment. The food was gone. The radio hissed. Either it had lost the channel or the broadcast was over. </w:t>
+      </w:r>
+    </w:p>
+    <w:p>
+      <w:pPr>
+        <w:pStyle w:val="Normal"/>
+        <w:rPr>
+          <w:color w:val="auto"/>
+        </w:rPr>
+      </w:pPr>
+      <w:r>
+        <w:rPr>
+          <w:color w:val="auto"/>
+        </w:rPr>
+      </w:r>
+    </w:p>
+    <w:p>
+      <w:pPr>
+        <w:pStyle w:val="Normal"/>
+        <w:rPr>
+          <w:color w:val="auto"/>
+        </w:rPr>
+      </w:pPr>
+      <w:r>
+        <w:rPr>
+          <w:color w:val="auto"/>
+        </w:rPr>
+        <w:t>He lifted the heavy device and put it into its heavy stone enclosure. Yet soon, even this too would be useless, like all the other things of the past.</w:t>
       </w:r>
     </w:p>
     <w:p>
@@ -4074,19 +3298,7 @@
         <w:rPr>
           <w:color w:val="auto"/>
         </w:rPr>
-        <w:t xml:space="preserve">A strange surreal light played its way </w:t>
-      </w:r>
-      <w:r>
-        <w:rPr>
-          <w:color w:val="auto"/>
-        </w:rPr>
-        <w:t>across the floor. It was shifting and snaking, trailing and wavering. A thousand times ephemeral, flickering with colors of blue and green. The lights came again. The whole world could see them now. Every night as of late. He would never get used to them.</w:t>
-      </w:r>
-      <w:r>
-        <w:rPr>
-          <w:color w:val="auto"/>
-        </w:rPr>
-        <w:t xml:space="preserve"> </w:t>
+        <w:t xml:space="preserve">A strange surreal light played its way across the floor. It was shifting and snaking, trailing and wavering. A thousand times ephemeral, flickering with colors of blue and green. The lights came again. The whole world could see them now. Every night as of late. He would never get used to them. </w:t>
       </w:r>
     </w:p>
     <w:p>
@@ -4140,58 +3352,34 @@
         <w:rPr>
           <w:color w:val="auto"/>
         </w:rPr>
-        <w:t>The sky swam before his eyes. The ribbon</w:t>
-      </w:r>
-      <w:r>
-        <w:rPr>
-          <w:color w:val="auto"/>
-        </w:rPr>
-        <w:t>s</w:t>
-      </w:r>
-      <w:r>
-        <w:rPr>
-          <w:color w:val="auto"/>
-        </w:rPr>
-        <w:t xml:space="preserve"> played their way across the sky, twisting, breaking and rejoining in their organic, yet alien fashion. </w:t>
-      </w:r>
-      <w:r>
-        <w:rPr>
-          <w:color w:val="auto"/>
-        </w:rPr>
-        <w:t xml:space="preserve">The glow was bright. Brighter than before. </w:t>
-      </w:r>
-    </w:p>
-    <w:p>
-      <w:pPr>
-        <w:pStyle w:val="Normal"/>
-        <w:rPr>
-          <w:color w:val="auto"/>
-        </w:rPr>
-      </w:pPr>
-      <w:r>
-        <w:rPr>
-          <w:color w:val="auto"/>
-        </w:rPr>
-      </w:r>
-    </w:p>
-    <w:p>
-      <w:pPr>
-        <w:pStyle w:val="Normal"/>
-        <w:rPr>
-          <w:color w:val="auto"/>
-        </w:rPr>
-      </w:pPr>
-      <w:r>
-        <w:rPr>
-          <w:color w:val="auto"/>
-        </w:rPr>
-        <w:t xml:space="preserve">He stood on the roof, at the edge, and gripped the rail in the </w:t>
-      </w:r>
-      <w:r>
-        <w:rPr>
-          <w:color w:val="auto"/>
-        </w:rPr>
-        <w:t xml:space="preserve">frigid cold with his bare hands. The pain was a distant thing as his gaze floated among the shifting colors. </w:t>
+        <w:t xml:space="preserve">The sky swam before his eyes. The ribbons played their way across the sky, twisting, breaking and rejoining in their organic, yet alien fashion. The glow was bright. Brighter than before. </w:t>
+      </w:r>
+    </w:p>
+    <w:p>
+      <w:pPr>
+        <w:pStyle w:val="Normal"/>
+        <w:rPr>
+          <w:color w:val="auto"/>
+        </w:rPr>
+      </w:pPr>
+      <w:r>
+        <w:rPr>
+          <w:color w:val="auto"/>
+        </w:rPr>
+      </w:r>
+    </w:p>
+    <w:p>
+      <w:pPr>
+        <w:pStyle w:val="Normal"/>
+        <w:rPr>
+          <w:color w:val="auto"/>
+        </w:rPr>
+      </w:pPr>
+      <w:r>
+        <w:rPr>
+          <w:color w:val="auto"/>
+        </w:rPr>
+        <w:t xml:space="preserve">He stood on the roof, at the edge, and gripped the rail in the frigid cold with his bare hands. The pain was a distant thing as his gaze floated among the shifting colors. </w:t>
       </w:r>
     </w:p>
     <w:p>
@@ -4245,103 +3433,61 @@
         <w:rPr>
           <w:color w:val="auto"/>
         </w:rPr>
-        <w:t>The sun made it appearance known as it started to break the edge of night. He had been awake the whole night? Or ha</w:t>
-      </w:r>
-      <w:r>
-        <w:rPr>
-          <w:color w:val="auto"/>
-        </w:rPr>
-        <w:t>d</w:t>
-      </w:r>
-      <w:r>
-        <w:rPr>
-          <w:color w:val="auto"/>
-        </w:rPr>
-        <w:t xml:space="preserve"> he slept as he thought of the conversation before? It all blended together for him.</w:t>
-      </w:r>
-    </w:p>
-    <w:p>
-      <w:pPr>
-        <w:pStyle w:val="Normal"/>
-        <w:rPr>
-          <w:color w:val="auto"/>
-        </w:rPr>
-      </w:pPr>
-      <w:r>
-        <w:rPr>
-          <w:color w:val="auto"/>
-        </w:rPr>
-      </w:r>
-    </w:p>
-    <w:p>
-      <w:pPr>
-        <w:pStyle w:val="Normal"/>
-        <w:rPr>
-          <w:color w:val="auto"/>
-        </w:rPr>
-      </w:pPr>
-      <w:r>
-        <w:rPr>
-          <w:color w:val="auto"/>
-        </w:rPr>
-        <w:t xml:space="preserve">The wind ripped into him atop the tall building. The snow covered the remains of the city. Distantly he could see the flickering of some distant fire the night team had to deal with. </w:t>
-      </w:r>
-      <w:r>
-        <w:rPr>
-          <w:color w:val="auto"/>
-        </w:rPr>
-        <w:t xml:space="preserve">There were few people in the streets and those that were were covered from head to toe. </w:t>
-      </w:r>
-    </w:p>
-    <w:p>
-      <w:pPr>
-        <w:pStyle w:val="Normal"/>
-        <w:rPr>
-          <w:color w:val="auto"/>
-        </w:rPr>
-      </w:pPr>
-      <w:r>
-        <w:rPr>
-          <w:color w:val="auto"/>
-        </w:rPr>
-      </w:r>
-    </w:p>
-    <w:p>
-      <w:pPr>
-        <w:pStyle w:val="Normal"/>
-        <w:rPr>
-          <w:color w:val="auto"/>
-        </w:rPr>
-      </w:pPr>
-      <w:r>
-        <w:rPr>
-          <w:color w:val="auto"/>
-        </w:rPr>
-        <w:t xml:space="preserve">Amid the frozen scene, the sun rose, yet the ribbons did not leave. Not this time. They defied the </w:t>
-      </w:r>
-      <w:r>
-        <w:rPr>
-          <w:color w:val="auto"/>
-        </w:rPr>
-        <w:t>ascension</w:t>
-      </w:r>
-      <w:r>
-        <w:rPr>
-          <w:color w:val="auto"/>
-        </w:rPr>
-        <w:t xml:space="preserve"> of the morning, mixing their green and blue with the coming </w:t>
-      </w:r>
-      <w:r>
-        <w:rPr>
-          <w:color w:val="auto"/>
-        </w:rPr>
-        <w:t>nascent</w:t>
-      </w:r>
-      <w:r>
-        <w:rPr>
-          <w:color w:val="auto"/>
-        </w:rPr>
-        <w:t xml:space="preserve"> orange of the birthed star.</w:t>
+        <w:t>The sun made it appearance known as it started to break the edge of night. He had been awake the whole night? Or had he slept as he thought of the conversation before? It all blended together for him.</w:t>
+      </w:r>
+    </w:p>
+    <w:p>
+      <w:pPr>
+        <w:pStyle w:val="Normal"/>
+        <w:rPr>
+          <w:color w:val="auto"/>
+        </w:rPr>
+      </w:pPr>
+      <w:r>
+        <w:rPr>
+          <w:color w:val="auto"/>
+        </w:rPr>
+      </w:r>
+    </w:p>
+    <w:p>
+      <w:pPr>
+        <w:pStyle w:val="Normal"/>
+        <w:rPr>
+          <w:color w:val="auto"/>
+        </w:rPr>
+      </w:pPr>
+      <w:r>
+        <w:rPr>
+          <w:color w:val="auto"/>
+        </w:rPr>
+        <w:t xml:space="preserve">The wind ripped into him atop the tall building. The snow covered the remains of the city. Distantly he could see the flickering of some distant fire the night team had to deal with. There were few people in the streets and those that were were covered from head to toe. </w:t>
+      </w:r>
+    </w:p>
+    <w:p>
+      <w:pPr>
+        <w:pStyle w:val="Normal"/>
+        <w:rPr>
+          <w:color w:val="auto"/>
+        </w:rPr>
+      </w:pPr>
+      <w:r>
+        <w:rPr>
+          <w:color w:val="auto"/>
+        </w:rPr>
+      </w:r>
+    </w:p>
+    <w:p>
+      <w:pPr>
+        <w:pStyle w:val="Normal"/>
+        <w:rPr>
+          <w:color w:val="auto"/>
+        </w:rPr>
+      </w:pPr>
+      <w:r>
+        <w:rPr>
+          <w:color w:val="auto"/>
+        </w:rPr>
+        <w:t>Amid the frozen scene, the sun rose, yet the ribbons did not leave. Not this time. They defied the ascension of the morning, mixing their green and blue with the coming nascent orange of the birthed star.</w:t>
       </w:r>
     </w:p>
     <w:p>
@@ -4395,13 +3541,7 @@
         <w:rPr>
           <w:color w:val="auto"/>
         </w:rPr>
-        <w:t xml:space="preserve">The cold of the night air was pushed aside, as the rays of the first light ran themselves across Pyotr's face. </w:t>
-      </w:r>
-      <w:r>
-        <w:rPr>
-          <w:color w:val="auto"/>
-        </w:rPr>
-        <w:t xml:space="preserve">He held a hand to his own face to feel the heat there. It was thin and piercing yet he raised his hand higher, and held the sun in his hand. </w:t>
+        <w:t xml:space="preserve">The cold of the night air was pushed aside, as the rays of the first light ran themselves across Pyotr's face. He held a hand to his own face to feel the heat there. It was thin and piercing yet he raised his hand higher, and held the sun in his hand. </w:t>
       </w:r>
     </w:p>
     <w:p>
@@ -4455,13 +3595,7 @@
         <w:rPr>
           <w:color w:val="auto"/>
         </w:rPr>
-        <w:t xml:space="preserve">Now he could see its true shape. </w:t>
-      </w:r>
-      <w:r>
-        <w:rPr>
-          <w:color w:val="auto"/>
-        </w:rPr>
-        <w:t>The circle could not be contained, it seemed. There were tendrils looping off into pale of the morning, each one burning an after image into his eye. His heart moved at that moment, and he felt the pull of the light upon him.</w:t>
+        <w:t>Now he could see its true shape. The circle could not be contained, it seemed. There were tendrils looping off into pale of the morning, each one burning an after image into his eye. His heart moved at that moment, and he felt the pull of the light upon him.</w:t>
       </w:r>
     </w:p>
     <w:p>
@@ -4554,147 +3688,75 @@
           <w:iCs w:val="false"/>
           <w:color w:val="auto"/>
         </w:rPr>
-        <w:t xml:space="preserve">He inhaled, his heart racing for the first time in what seemed like forever. </w:t>
-      </w:r>
-      <w:r>
-        <w:rPr>
-          <w:i w:val="false"/>
-          <w:iCs w:val="false"/>
-          <w:color w:val="auto"/>
-        </w:rPr>
-        <w:t xml:space="preserve">His hand, held uselessly in the air between him and the orb, felt like it was on fire. </w:t>
-      </w:r>
-      <w:r>
-        <w:rPr>
-          <w:i w:val="false"/>
-          <w:iCs w:val="false"/>
-          <w:color w:val="auto"/>
-        </w:rPr>
-        <w:t>A thousand thoughts flashed through his mind, but none seemed of any importance compared to what he was seeing.</w:t>
-      </w:r>
-    </w:p>
-    <w:p>
-      <w:pPr>
-        <w:pStyle w:val="Normal"/>
-        <w:rPr>
-          <w:i w:val="false"/>
-          <w:i w:val="false"/>
-          <w:iCs w:val="false"/>
-          <w:color w:val="auto"/>
-        </w:rPr>
-      </w:pPr>
-      <w:r>
-        <w:rPr>
-          <w:i w:val="false"/>
-          <w:iCs w:val="false"/>
-          <w:color w:val="auto"/>
-        </w:rPr>
-      </w:r>
-    </w:p>
-    <w:p>
-      <w:pPr>
-        <w:pStyle w:val="Normal"/>
-        <w:rPr>
-          <w:color w:val="auto"/>
-        </w:rPr>
-      </w:pPr>
-      <w:r>
-        <w:rPr>
-          <w:i w:val="false"/>
-          <w:iCs w:val="false"/>
-          <w:color w:val="auto"/>
-        </w:rPr>
-        <w:t>T</w:t>
-      </w:r>
-      <w:r>
-        <w:rPr>
-          <w:i w:val="false"/>
-          <w:iCs w:val="false"/>
-          <w:color w:val="auto"/>
-        </w:rPr>
-        <w:t xml:space="preserve">he swirling greens </w:t>
-      </w:r>
-      <w:r>
-        <w:rPr>
-          <w:i w:val="false"/>
-          <w:iCs w:val="false"/>
-          <w:color w:val="auto"/>
-        </w:rPr>
-        <w:t>exploded</w:t>
-      </w:r>
-      <w:r>
-        <w:rPr>
-          <w:i w:val="false"/>
-          <w:iCs w:val="false"/>
-          <w:color w:val="auto"/>
-        </w:rPr>
-        <w:t xml:space="preserve"> with color. More vibrant than anything he had ever seen. </w:t>
-      </w:r>
-      <w:r>
-        <w:rPr>
-          <w:i w:val="false"/>
-          <w:iCs w:val="false"/>
-          <w:color w:val="auto"/>
-        </w:rPr>
-        <w:t xml:space="preserve">More </w:t>
-      </w:r>
-      <w:r>
-        <w:rPr>
-          <w:i w:val="false"/>
-          <w:iCs w:val="false"/>
-          <w:color w:val="auto"/>
-        </w:rPr>
-        <w:t>shades and hues</w:t>
-      </w:r>
-      <w:r>
-        <w:rPr>
-          <w:i w:val="false"/>
-          <w:iCs w:val="false"/>
-          <w:color w:val="auto"/>
-        </w:rPr>
-        <w:t xml:space="preserve"> ran and were added to the fray. The burning light came closer. It hit the atmosphere and spread the lights like soap on water. </w:t>
-      </w:r>
-    </w:p>
-    <w:p>
-      <w:pPr>
-        <w:pStyle w:val="Normal"/>
-        <w:rPr>
-          <w:i w:val="false"/>
-          <w:i w:val="false"/>
-          <w:iCs w:val="false"/>
-          <w:color w:val="auto"/>
-        </w:rPr>
-      </w:pPr>
-      <w:r>
-        <w:rPr>
-          <w:i w:val="false"/>
-          <w:iCs w:val="false"/>
-          <w:color w:val="auto"/>
-        </w:rPr>
-      </w:r>
-    </w:p>
-    <w:p>
-      <w:pPr>
-        <w:pStyle w:val="Normal"/>
-        <w:rPr>
-          <w:color w:val="auto"/>
-        </w:rPr>
-      </w:pPr>
-      <w:r>
-        <w:rPr>
-          <w:i w:val="false"/>
-          <w:iCs w:val="false"/>
-          <w:color w:val="auto"/>
-        </w:rPr>
-        <w:t>T</w:t>
-      </w:r>
-      <w:r>
-        <w:rPr>
-          <w:i w:val="false"/>
-          <w:iCs w:val="false"/>
-          <w:color w:val="auto"/>
-        </w:rPr>
-        <w:t xml:space="preserve">he lights descended, first amid the peaks of the mountains, then the spires of the tallest buildings. </w:t>
+        <w:t>He inhaled, his heart racing for the first time in what seemed like forever. His hand, held uselessly in the air between him and the orb, felt like it was on fire. A thousand thoughts flashed through his mind, but none seemed of any importance compared to what he was seeing.</w:t>
+      </w:r>
+    </w:p>
+    <w:p>
+      <w:pPr>
+        <w:pStyle w:val="Normal"/>
+        <w:rPr>
+          <w:i w:val="false"/>
+          <w:i w:val="false"/>
+          <w:iCs w:val="false"/>
+          <w:color w:val="auto"/>
+        </w:rPr>
+      </w:pPr>
+      <w:r>
+        <w:rPr>
+          <w:i w:val="false"/>
+          <w:iCs w:val="false"/>
+          <w:color w:val="auto"/>
+        </w:rPr>
+      </w:r>
+    </w:p>
+    <w:p>
+      <w:pPr>
+        <w:pStyle w:val="Normal"/>
+        <w:rPr>
+          <w:color w:val="auto"/>
+        </w:rPr>
+      </w:pPr>
+      <w:r>
+        <w:rPr>
+          <w:i w:val="false"/>
+          <w:iCs w:val="false"/>
+          <w:color w:val="auto"/>
+        </w:rPr>
+        <w:t xml:space="preserve">The swirling greens exploded with color. More vibrant than anything he had ever seen. More shades and hues ran and were added to the fray. The burning light came closer. It hit the atmosphere and spread the lights like soap on water. </w:t>
+      </w:r>
+    </w:p>
+    <w:p>
+      <w:pPr>
+        <w:pStyle w:val="Normal"/>
+        <w:rPr>
+          <w:i w:val="false"/>
+          <w:i w:val="false"/>
+          <w:iCs w:val="false"/>
+          <w:color w:val="auto"/>
+        </w:rPr>
+      </w:pPr>
+      <w:r>
+        <w:rPr>
+          <w:i w:val="false"/>
+          <w:iCs w:val="false"/>
+          <w:color w:val="auto"/>
+        </w:rPr>
+      </w:r>
+    </w:p>
+    <w:p>
+      <w:pPr>
+        <w:pStyle w:val="Normal"/>
+        <w:rPr>
+          <w:color w:val="auto"/>
+        </w:rPr>
+      </w:pPr>
+      <w:r>
+        <w:rPr>
+          <w:i w:val="false"/>
+          <w:iCs w:val="false"/>
+          <w:color w:val="auto"/>
+        </w:rPr>
+        <w:t xml:space="preserve">The lights descended, first amid the peaks of the mountains, then the spires of the tallest buildings. </w:t>
       </w:r>
     </w:p>
     <w:p>
@@ -4747,226 +3809,226 @@
           <w:iCs w:val="false"/>
           <w:color w:val="auto"/>
         </w:rPr>
-        <w:t xml:space="preserve">The city was melting. There were cries and alarms. Snow melted in </w:t>
-      </w:r>
-      <w:r>
-        <w:rPr>
-          <w:i w:val="false"/>
-          <w:iCs w:val="false"/>
-          <w:color w:val="auto"/>
-        </w:rPr>
-        <w:t>an</w:t>
-      </w:r>
-      <w:r>
-        <w:rPr>
-          <w:i w:val="false"/>
-          <w:iCs w:val="false"/>
-          <w:color w:val="auto"/>
-        </w:rPr>
-        <w:t xml:space="preserve"> instant. The rusted husks of cars sparked lightening, then burst into flames. </w:t>
-      </w:r>
-      <w:r>
-        <w:rPr>
-          <w:i w:val="false"/>
-          <w:iCs w:val="false"/>
-          <w:color w:val="auto"/>
-        </w:rPr>
-        <w:t xml:space="preserve">The railing near him ran with live current caused by no traditional source. </w:t>
-      </w:r>
-    </w:p>
-    <w:p>
-      <w:pPr>
-        <w:pStyle w:val="Normal"/>
-        <w:rPr>
-          <w:i w:val="false"/>
-          <w:i w:val="false"/>
-          <w:iCs w:val="false"/>
-          <w:color w:val="auto"/>
-        </w:rPr>
-      </w:pPr>
-      <w:r>
-        <w:rPr>
-          <w:i w:val="false"/>
-          <w:iCs w:val="false"/>
-          <w:color w:val="auto"/>
-        </w:rPr>
-      </w:r>
-    </w:p>
-    <w:p>
-      <w:pPr>
-        <w:pStyle w:val="Normal"/>
-        <w:rPr>
-          <w:color w:val="auto"/>
-        </w:rPr>
-      </w:pPr>
-      <w:r>
-        <w:rPr>
-          <w:i w:val="false"/>
-          <w:iCs w:val="false"/>
-          <w:color w:val="auto"/>
-        </w:rPr>
-        <w:t>H</w:t>
-      </w:r>
-      <w:r>
-        <w:rPr>
-          <w:i w:val="false"/>
-          <w:iCs w:val="false"/>
-          <w:color w:val="auto"/>
-        </w:rPr>
-        <w:t xml:space="preserve">e raised his hand higher, now no longer blocking the sun from his eyes, nothing could do that now. Instead he reached for the green swirling colors that lay around him. He touched the edge of the field with his hands, and felt the charge raise the hairs on his arm. </w:t>
-      </w:r>
-    </w:p>
-    <w:p>
-      <w:pPr>
-        <w:pStyle w:val="Normal"/>
-        <w:rPr>
-          <w:i w:val="false"/>
-          <w:i w:val="false"/>
-          <w:iCs w:val="false"/>
-          <w:color w:val="auto"/>
-        </w:rPr>
-      </w:pPr>
-      <w:r>
-        <w:rPr>
-          <w:i w:val="false"/>
-          <w:iCs w:val="false"/>
-          <w:color w:val="auto"/>
-        </w:rPr>
-      </w:r>
-    </w:p>
-    <w:p>
-      <w:pPr>
-        <w:pStyle w:val="Normal"/>
-        <w:rPr>
-          <w:i w:val="false"/>
-          <w:i w:val="false"/>
-          <w:iCs w:val="false"/>
-          <w:color w:val="auto"/>
-        </w:rPr>
-      </w:pPr>
-      <w:r>
-        <w:rPr>
-          <w:i w:val="false"/>
-          <w:iCs w:val="false"/>
-          <w:color w:val="auto"/>
-        </w:rPr>
-        <w:t xml:space="preserve">He was charged now. He was one with the flow of the energy and the fields. He closed his hand over it and felt its steady pull, urging him against the edge. </w:t>
-      </w:r>
-    </w:p>
-    <w:p>
-      <w:pPr>
-        <w:pStyle w:val="Normal"/>
-        <w:rPr>
-          <w:i w:val="false"/>
-          <w:i w:val="false"/>
-          <w:iCs w:val="false"/>
-          <w:color w:val="auto"/>
-        </w:rPr>
-      </w:pPr>
-      <w:r>
-        <w:rPr>
-          <w:i w:val="false"/>
-          <w:iCs w:val="false"/>
-          <w:color w:val="auto"/>
-        </w:rPr>
-      </w:r>
-    </w:p>
-    <w:p>
-      <w:pPr>
-        <w:pStyle w:val="Normal"/>
-        <w:rPr>
-          <w:color w:val="auto"/>
-        </w:rPr>
-      </w:pPr>
-      <w:r>
-        <w:rPr>
-          <w:i w:val="false"/>
-          <w:iCs w:val="false"/>
-          <w:color w:val="auto"/>
-        </w:rPr>
-        <w:t xml:space="preserve">He climbed the railing </w:t>
-      </w:r>
-      <w:r>
-        <w:rPr>
-          <w:i w:val="false"/>
-          <w:iCs w:val="false"/>
-          <w:color w:val="auto"/>
-        </w:rPr>
-        <w:t>and grabbed on with both hands. He was lifted from his feet, ever so slightly.</w:t>
-      </w:r>
-    </w:p>
-    <w:p>
-      <w:pPr>
-        <w:pStyle w:val="Normal"/>
-        <w:rPr>
-          <w:color w:val="auto"/>
-        </w:rPr>
-      </w:pPr>
-      <w:r>
-        <w:rPr>
-          <w:i w:val="false"/>
-          <w:iCs w:val="false"/>
-          <w:color w:val="auto"/>
-        </w:rPr>
-        <w:t>H</w:t>
-      </w:r>
-      <w:r>
-        <w:rPr>
-          <w:i w:val="false"/>
-          <w:iCs w:val="false"/>
-          <w:color w:val="auto"/>
-        </w:rPr>
-        <w:t>e could hear a dull noise now, like static from a radio, growing ever louder. The light became brighter and brighter.</w:t>
-      </w:r>
-    </w:p>
-    <w:p>
-      <w:pPr>
-        <w:pStyle w:val="Normal"/>
-        <w:rPr>
-          <w:i w:val="false"/>
-          <w:i w:val="false"/>
-          <w:iCs w:val="false"/>
-          <w:color w:val="auto"/>
-        </w:rPr>
-      </w:pPr>
-      <w:r>
-        <w:rPr>
-          <w:i w:val="false"/>
-          <w:iCs w:val="false"/>
-          <w:color w:val="auto"/>
-        </w:rPr>
-      </w:r>
-    </w:p>
-    <w:p>
-      <w:pPr>
-        <w:pStyle w:val="Normal"/>
-        <w:rPr>
-          <w:color w:val="auto"/>
-        </w:rPr>
-      </w:pPr>
-      <w:r>
-        <w:rPr>
-          <w:i w:val="false"/>
-          <w:iCs w:val="false"/>
-          <w:color w:val="auto"/>
-        </w:rPr>
-        <w:t xml:space="preserve">He could no longer make out the sun. Everything was illuminated past what his eyes could perceive, and in those swirling vibrant burned </w:t>
-      </w:r>
-      <w:r>
-        <w:rPr>
-          <w:i w:val="false"/>
-          <w:iCs w:val="false"/>
-          <w:color w:val="auto"/>
-        </w:rPr>
-        <w:t>out</w:t>
-      </w:r>
-      <w:r>
-        <w:rPr>
-          <w:i w:val="false"/>
-          <w:iCs w:val="false"/>
-          <w:color w:val="auto"/>
-        </w:rPr>
-        <w:t xml:space="preserve"> after images, she danced green and blue amid the searing light. </w:t>
+        <w:t xml:space="preserve">The city was melting. There were cries and alarms. Snow melted in an instant. The rusted husks of cars sparked lightening, then burst into flames. The railing near him ran with live current caused by no traditional source. </w:t>
+      </w:r>
+    </w:p>
+    <w:p>
+      <w:pPr>
+        <w:pStyle w:val="Normal"/>
+        <w:rPr>
+          <w:i w:val="false"/>
+          <w:i w:val="false"/>
+          <w:iCs w:val="false"/>
+          <w:color w:val="auto"/>
+        </w:rPr>
+      </w:pPr>
+      <w:r>
+        <w:rPr>
+          <w:i w:val="false"/>
+          <w:iCs w:val="false"/>
+          <w:color w:val="auto"/>
+        </w:rPr>
+      </w:r>
+    </w:p>
+    <w:p>
+      <w:pPr>
+        <w:pStyle w:val="Normal"/>
+        <w:rPr>
+          <w:color w:val="auto"/>
+        </w:rPr>
+      </w:pPr>
+      <w:r>
+        <w:rPr>
+          <w:i w:val="false"/>
+          <w:iCs w:val="false"/>
+          <w:color w:val="auto"/>
+        </w:rPr>
+        <w:t xml:space="preserve">He raised his hand higher,  </w:t>
+      </w:r>
+      <w:r>
+        <w:rPr>
+          <w:i w:val="false"/>
+          <w:iCs w:val="false"/>
+          <w:color w:val="auto"/>
+        </w:rPr>
+        <w:t xml:space="preserve">but he </w:t>
+      </w:r>
+      <w:r>
+        <w:rPr>
+          <w:i w:val="false"/>
+          <w:iCs w:val="false"/>
+          <w:color w:val="auto"/>
+        </w:rPr>
+        <w:t xml:space="preserve">now no longer </w:t>
+      </w:r>
+      <w:r>
+        <w:rPr>
+          <w:i w:val="false"/>
+          <w:iCs w:val="false"/>
+          <w:color w:val="auto"/>
+        </w:rPr>
+        <w:t xml:space="preserve">tried to block </w:t>
+      </w:r>
+      <w:r>
+        <w:rPr>
+          <w:i w:val="false"/>
+          <w:iCs w:val="false"/>
+          <w:color w:val="auto"/>
+        </w:rPr>
+        <w:t xml:space="preserve">the sun from his eyes. </w:t>
+      </w:r>
+      <w:r>
+        <w:rPr>
+          <w:i w:val="false"/>
+          <w:iCs w:val="false"/>
+          <w:color w:val="auto"/>
+        </w:rPr>
+        <w:t>N</w:t>
+      </w:r>
+      <w:r>
+        <w:rPr>
+          <w:i w:val="false"/>
+          <w:iCs w:val="false"/>
+          <w:color w:val="auto"/>
+        </w:rPr>
+        <w:t xml:space="preserve">othing could do that now. Instead he reached for the green swirling colors that lay around him. He touched the edge of the field with his hands, and felt the charge raise the hairs on his arm. </w:t>
+      </w:r>
+    </w:p>
+    <w:p>
+      <w:pPr>
+        <w:pStyle w:val="Normal"/>
+        <w:rPr>
+          <w:i w:val="false"/>
+          <w:i w:val="false"/>
+          <w:iCs w:val="false"/>
+          <w:color w:val="auto"/>
+        </w:rPr>
+      </w:pPr>
+      <w:r>
+        <w:rPr>
+          <w:i w:val="false"/>
+          <w:iCs w:val="false"/>
+          <w:color w:val="auto"/>
+        </w:rPr>
+      </w:r>
+    </w:p>
+    <w:p>
+      <w:pPr>
+        <w:pStyle w:val="Normal"/>
+        <w:rPr>
+          <w:i w:val="false"/>
+          <w:i w:val="false"/>
+          <w:iCs w:val="false"/>
+          <w:color w:val="auto"/>
+        </w:rPr>
+      </w:pPr>
+      <w:r>
+        <w:rPr>
+          <w:i w:val="false"/>
+          <w:iCs w:val="false"/>
+          <w:color w:val="auto"/>
+        </w:rPr>
+        <w:t xml:space="preserve">He was charged now. </w:t>
+      </w:r>
+      <w:r>
+        <w:rPr>
+          <w:i w:val="false"/>
+          <w:iCs w:val="false"/>
+          <w:color w:val="auto"/>
+        </w:rPr>
+        <w:t>Changed.</w:t>
+      </w:r>
+      <w:r>
+        <w:rPr>
+          <w:i w:val="false"/>
+          <w:iCs w:val="false"/>
+          <w:color w:val="auto"/>
+        </w:rPr>
+        <w:t xml:space="preserve"> He was one with the flow of the energy and the fields. He closed his hand over it and felt its steady pull, urging him against the edge. </w:t>
+      </w:r>
+    </w:p>
+    <w:p>
+      <w:pPr>
+        <w:pStyle w:val="Normal"/>
+        <w:rPr>
+          <w:i w:val="false"/>
+          <w:i w:val="false"/>
+          <w:iCs w:val="false"/>
+          <w:color w:val="auto"/>
+        </w:rPr>
+      </w:pPr>
+      <w:r>
+        <w:rPr>
+          <w:i w:val="false"/>
+          <w:iCs w:val="false"/>
+          <w:color w:val="auto"/>
+        </w:rPr>
+      </w:r>
+    </w:p>
+    <w:p>
+      <w:pPr>
+        <w:pStyle w:val="Normal"/>
+        <w:rPr>
+          <w:color w:val="auto"/>
+        </w:rPr>
+      </w:pPr>
+      <w:r>
+        <w:rPr>
+          <w:i w:val="false"/>
+          <w:iCs w:val="false"/>
+          <w:color w:val="auto"/>
+        </w:rPr>
+        <w:t>He climbed the railing and grabbed on with both hands. He was lifted from his feet, ever so slightly.</w:t>
+      </w:r>
+    </w:p>
+    <w:p>
+      <w:pPr>
+        <w:pStyle w:val="Normal"/>
+        <w:rPr>
+          <w:color w:val="auto"/>
+        </w:rPr>
+      </w:pPr>
+      <w:r>
+        <w:rPr>
+          <w:i w:val="false"/>
+          <w:iCs w:val="false"/>
+          <w:color w:val="auto"/>
+        </w:rPr>
+        <w:t>He could hear a dull noise now, like static from a radio, growing ever louder. The light became brighter and brighter.</w:t>
+      </w:r>
+    </w:p>
+    <w:p>
+      <w:pPr>
+        <w:pStyle w:val="Normal"/>
+        <w:rPr>
+          <w:i w:val="false"/>
+          <w:i w:val="false"/>
+          <w:iCs w:val="false"/>
+          <w:color w:val="auto"/>
+        </w:rPr>
+      </w:pPr>
+      <w:r>
+        <w:rPr>
+          <w:i w:val="false"/>
+          <w:iCs w:val="false"/>
+          <w:color w:val="auto"/>
+        </w:rPr>
+      </w:r>
+    </w:p>
+    <w:p>
+      <w:pPr>
+        <w:pStyle w:val="Normal"/>
+        <w:rPr>
+          <w:color w:val="auto"/>
+        </w:rPr>
+      </w:pPr>
+      <w:r>
+        <w:rPr>
+          <w:i w:val="false"/>
+          <w:iCs w:val="false"/>
+          <w:color w:val="auto"/>
+        </w:rPr>
+        <w:t xml:space="preserve">He could no longer make out the sun. Everything was illuminated past what his eyes could perceive, and in those swirling vibrant burned out after images, she danced green and blue amid the searing light. </w:t>
       </w:r>
     </w:p>
     <w:p>
@@ -5037,153 +4099,41 @@
           <w:iCs w:val="false"/>
           <w:color w:val="auto"/>
         </w:rPr>
-        <w:t xml:space="preserve">Her hand </w:t>
-      </w:r>
-      <w:r>
-        <w:rPr>
-          <w:i w:val="false"/>
-          <w:iCs w:val="false"/>
-          <w:color w:val="auto"/>
-        </w:rPr>
-        <w:t>extended</w:t>
-      </w:r>
-      <w:r>
-        <w:rPr>
-          <w:i w:val="false"/>
-          <w:iCs w:val="false"/>
-          <w:color w:val="auto"/>
-        </w:rPr>
-        <w:t xml:space="preserve"> down, a long garment of </w:t>
-      </w:r>
-      <w:r>
-        <w:rPr>
-          <w:i w:val="false"/>
-          <w:iCs w:val="false"/>
-          <w:color w:val="auto"/>
-        </w:rPr>
-        <w:t>emerald</w:t>
-      </w:r>
-      <w:r>
-        <w:rPr>
-          <w:i w:val="false"/>
-          <w:iCs w:val="false"/>
-          <w:color w:val="auto"/>
-        </w:rPr>
-        <w:t xml:space="preserve"> and </w:t>
-      </w:r>
-      <w:r>
-        <w:rPr>
-          <w:i w:val="false"/>
-          <w:iCs w:val="false"/>
-          <w:color w:val="auto"/>
-        </w:rPr>
-        <w:t>turquoise.</w:t>
-      </w:r>
-      <w:r>
-        <w:rPr>
-          <w:i w:val="false"/>
-          <w:iCs w:val="false"/>
-          <w:color w:val="auto"/>
-        </w:rPr>
-        <w:t xml:space="preserve"> He felt her embrace in the tingling of his hand. He stretched his arms outwards and clung to her as she </w:t>
-      </w:r>
-      <w:r>
-        <w:rPr>
-          <w:i w:val="false"/>
-          <w:iCs w:val="false"/>
-          <w:color w:val="auto"/>
-        </w:rPr>
-        <w:t>moved</w:t>
-      </w:r>
-      <w:r>
-        <w:rPr>
-          <w:i w:val="false"/>
-          <w:iCs w:val="false"/>
-          <w:color w:val="auto"/>
-        </w:rPr>
-        <w:t xml:space="preserve"> into his embrace. She returned the gesture, covering him with </w:t>
-      </w:r>
-      <w:r>
-        <w:rPr>
-          <w:i w:val="false"/>
-          <w:iCs w:val="false"/>
-          <w:color w:val="auto"/>
-        </w:rPr>
-        <w:t>the swirling</w:t>
-      </w:r>
-      <w:r>
-        <w:rPr>
-          <w:i w:val="false"/>
-          <w:iCs w:val="false"/>
-          <w:color w:val="auto"/>
-        </w:rPr>
-        <w:t xml:space="preserve"> wild charge. </w:t>
-      </w:r>
-      <w:r>
-        <w:rPr>
-          <w:i w:val="false"/>
-          <w:iCs w:val="false"/>
-          <w:color w:val="auto"/>
-        </w:rPr>
-        <w:t xml:space="preserve">He held her to his body. </w:t>
-      </w:r>
-    </w:p>
-    <w:p>
-      <w:pPr>
-        <w:pStyle w:val="Normal"/>
-        <w:rPr>
-          <w:i w:val="false"/>
-          <w:i w:val="false"/>
-          <w:iCs w:val="false"/>
-          <w:color w:val="auto"/>
-        </w:rPr>
-      </w:pPr>
-      <w:r>
-        <w:rPr>
-          <w:i w:val="false"/>
-          <w:iCs w:val="false"/>
-          <w:color w:val="auto"/>
-        </w:rPr>
-      </w:r>
-    </w:p>
-    <w:p>
-      <w:pPr>
-        <w:pStyle w:val="Normal"/>
-        <w:rPr>
-          <w:color w:val="auto"/>
-        </w:rPr>
-      </w:pPr>
-      <w:r>
-        <w:rPr>
-          <w:i w:val="false"/>
-          <w:iCs w:val="false"/>
-          <w:color w:val="auto"/>
-        </w:rPr>
-        <w:t>T</w:t>
-      </w:r>
-      <w:r>
-        <w:rPr>
-          <w:i w:val="false"/>
-          <w:iCs w:val="false"/>
-          <w:color w:val="auto"/>
-        </w:rPr>
-        <w:t xml:space="preserve">he air burned, the roaring of the oncoming plasma was now </w:t>
-      </w:r>
-      <w:r>
-        <w:rPr>
-          <w:i w:val="false"/>
-          <w:iCs w:val="false"/>
-          <w:color w:val="auto"/>
-        </w:rPr>
-        <w:t>deafening</w:t>
-      </w:r>
-      <w:r>
-        <w:rPr>
-          <w:i w:val="false"/>
-          <w:iCs w:val="false"/>
-          <w:color w:val="auto"/>
-        </w:rPr>
-        <w:t xml:space="preserve">, filling his senses, just as she filled his eyes. </w:t>
+        <w:t xml:space="preserve">Her hand extended down, a long garment of emerald and turquoise. He felt her embrace in the tingling of his hand. He stretched his arms outwards and clung to her as she moved into his embrace. She returned the gesture, covering him with the swirling wild charge. He held her to his body. </w:t>
+      </w:r>
+    </w:p>
+    <w:p>
+      <w:pPr>
+        <w:pStyle w:val="Normal"/>
+        <w:rPr>
+          <w:i w:val="false"/>
+          <w:i w:val="false"/>
+          <w:iCs w:val="false"/>
+          <w:color w:val="auto"/>
+        </w:rPr>
+      </w:pPr>
+      <w:r>
+        <w:rPr>
+          <w:i w:val="false"/>
+          <w:iCs w:val="false"/>
+          <w:color w:val="auto"/>
+        </w:rPr>
+      </w:r>
+    </w:p>
+    <w:p>
+      <w:pPr>
+        <w:pStyle w:val="Normal"/>
+        <w:rPr>
+          <w:color w:val="auto"/>
+        </w:rPr>
+      </w:pPr>
+      <w:r>
+        <w:rPr>
+          <w:i w:val="false"/>
+          <w:iCs w:val="false"/>
+          <w:color w:val="auto"/>
+        </w:rPr>
+        <w:t xml:space="preserve">The air burned, the roaring of the oncoming plasma was now deafening, filling his senses, just as she filled his eyes. </w:t>
       </w:r>
     </w:p>
     <w:p>
@@ -5225,23 +4175,7 @@
           <w:iCs w:val="false"/>
           <w:color w:val="auto"/>
         </w:rPr>
-        <w:t>Now?</w:t>
-      </w:r>
-      <w:r>
-        <w:rPr>
-          <w:i w:val="false"/>
-          <w:iCs w:val="false"/>
-          <w:color w:val="auto"/>
-        </w:rPr>
-        <w:t xml:space="preserve">” </w:t>
-      </w:r>
-      <w:r>
-        <w:rPr>
-          <w:i w:val="false"/>
-          <w:iCs w:val="false"/>
-          <w:color w:val="auto"/>
-        </w:rPr>
-        <w:t xml:space="preserve">He asked her. </w:t>
+        <w:t xml:space="preserve">Now?” He asked her. </w:t>
       </w:r>
     </w:p>
     <w:p>
@@ -5323,23 +4257,7 @@
           <w:iCs w:val="false"/>
           <w:color w:val="auto"/>
         </w:rPr>
-        <w:t>The</w:t>
-      </w:r>
-      <w:r>
-        <w:rPr>
-          <w:i w:val="false"/>
-          <w:iCs w:val="false"/>
-          <w:color w:val="auto"/>
-        </w:rPr>
-        <w:t>n</w:t>
-      </w:r>
-      <w:r>
-        <w:rPr>
-          <w:i w:val="false"/>
-          <w:iCs w:val="false"/>
-          <w:color w:val="auto"/>
-        </w:rPr>
-        <w:t xml:space="preserve"> the pressure wave hit and he was no more.</w:t>
+        <w:t>Then the pressure wave hit and he was no more.</w:t>
       </w:r>
     </w:p>
     <w:sectPr>
@@ -5349,6 +4267,7 @@
       <w:pgNumType w:fmt="decimal"/>
       <w:formProt w:val="false"/>
       <w:textDirection w:val="lrTb"/>
+      <w:docGrid w:type="default" w:linePitch="100" w:charSpace="0"/>
     </w:sectPr>
   </w:body>
 </w:document>
@@ -5366,7 +4285,9 @@
       </w:rPr>
     </w:rPrDefault>
     <w:pPrDefault>
-      <w:pPr/>
+      <w:pPr>
+        <w:suppressAutoHyphens w:val="true"/>
+      </w:pPr>
     </w:pPrDefault>
   </w:docDefaults>
   <w:style w:type="paragraph" w:styleId="Normal">
@@ -5374,14 +4295,15 @@
     <w:qFormat/>
     <w:pPr>
       <w:widowControl w:val="false"/>
-      <w:kinsoku w:val="true"/>
-      <w:overflowPunct w:val="true"/>
-      <w:autoSpaceDE w:val="true"/>
+      <w:overflowPunct w:val="false"/>
       <w:bidi w:val="0"/>
+      <w:spacing w:before="0" w:after="0"/>
+      <w:jc w:val="left"/>
     </w:pPr>
     <w:rPr>
       <w:rFonts w:ascii="Liberation Serif" w:hAnsi="Liberation Serif" w:eastAsia="SimSun" w:cs="Lucida Sans"/>
       <w:color w:val="auto"/>
+      <w:kern w:val="0"/>
       <w:sz w:val="24"/>
       <w:szCs w:val="24"/>
       <w:lang w:val="en-US" w:eastAsia="zh-CN" w:bidi="hi-IN"/>
@@ -5393,7 +4315,7 @@
     <w:next w:val="TextBody"/>
     <w:qFormat/>
     <w:pPr>
-      <w:keepNext/>
+      <w:keepNext w:val="true"/>
       <w:spacing w:before="240" w:after="120"/>
     </w:pPr>
     <w:rPr>
@@ -5403,7 +4325,7 @@
     </w:rPr>
   </w:style>
   <w:style w:type="paragraph" w:styleId="TextBody">
-    <w:name w:val="Text Body"/>
+    <w:name w:val="Body Text"/>
     <w:basedOn w:val="Normal"/>
     <w:pPr>
       <w:spacing w:lineRule="auto" w:line="288" w:before="0" w:after="140"/>

</xml_diff>